<commit_message>
Discribed hardware user interfaces and Software Interfaces
</commit_message>
<xml_diff>
--- a/R&DD/03. Specific Requirements.docx
+++ b/R&DD/03. Specific Requirements.docx
@@ -1,6 +1,6 @@
 
 <file path=word/document.xml><?xml version="1.0" encoding="utf-8"?>
-<w:document xmlns:wpc="http://schemas.microsoft.com/office/word/2010/wordprocessingCanvas" xmlns:mc="http://schemas.openxmlformats.org/markup-compatibility/2006" xmlns:o="urn:schemas-microsoft-com:office:office" xmlns:r="http://schemas.openxmlformats.org/officeDocument/2006/relationships" xmlns:m="http://schemas.openxmlformats.org/officeDocument/2006/math" xmlns:v="urn:schemas-microsoft-com:vml" xmlns:wp14="http://schemas.microsoft.com/office/word/2010/wordprocessingDrawing" xmlns:wp="http://schemas.openxmlformats.org/drawingml/2006/wordprocessingDrawing" xmlns:w10="urn:schemas-microsoft-com:office:word" xmlns:w="http://schemas.openxmlformats.org/wordprocessingml/2006/main" xmlns:w14="http://schemas.microsoft.com/office/word/2010/wordml" xmlns:w15="http://schemas.microsoft.com/office/word/2012/wordml" xmlns:wpg="http://schemas.microsoft.com/office/word/2010/wordprocessingGroup" xmlns:wpi="http://schemas.microsoft.com/office/word/2010/wordprocessingInk" xmlns:wne="http://schemas.microsoft.com/office/word/2006/wordml" xmlns:wps="http://schemas.microsoft.com/office/word/2010/wordprocessingShape" mc:Ignorable="w14 w15 wp14">
+<w:document xmlns:wpc="http://schemas.microsoft.com/office/word/2010/wordprocessingCanvas" xmlns:cx="http://schemas.microsoft.com/office/drawing/2014/chartex" xmlns:cx1="http://schemas.microsoft.com/office/drawing/2015/9/8/chartex" xmlns:cx2="http://schemas.microsoft.com/office/drawing/2015/10/21/chartex" xmlns:cx3="http://schemas.microsoft.com/office/drawing/2016/5/9/chartex" xmlns:cx4="http://schemas.microsoft.com/office/drawing/2016/5/10/chartex" xmlns:cx5="http://schemas.microsoft.com/office/drawing/2016/5/11/chartex" xmlns:cx6="http://schemas.microsoft.com/office/drawing/2016/5/12/chartex" xmlns:cx7="http://schemas.microsoft.com/office/drawing/2016/5/13/chartex" xmlns:cx8="http://schemas.microsoft.com/office/drawing/2016/5/14/chartex" xmlns:mc="http://schemas.openxmlformats.org/markup-compatibility/2006" xmlns:aink="http://schemas.microsoft.com/office/drawing/2016/ink" xmlns:am3d="http://schemas.microsoft.com/office/drawing/2017/model3d" xmlns:o="urn:schemas-microsoft-com:office:office" xmlns:r="http://schemas.openxmlformats.org/officeDocument/2006/relationships" xmlns:m="http://schemas.openxmlformats.org/officeDocument/2006/math" xmlns:v="urn:schemas-microsoft-com:vml" xmlns:wp14="http://schemas.microsoft.com/office/word/2010/wordprocessingDrawing" xmlns:wp="http://schemas.openxmlformats.org/drawingml/2006/wordprocessingDrawing" xmlns:w10="urn:schemas-microsoft-com:office:word" xmlns:w="http://schemas.openxmlformats.org/wordprocessingml/2006/main" xmlns:w14="http://schemas.microsoft.com/office/word/2010/wordml" xmlns:w15="http://schemas.microsoft.com/office/word/2012/wordml" xmlns:w16cex="http://schemas.microsoft.com/office/word/2018/wordml/cex" xmlns:w16cid="http://schemas.microsoft.com/office/word/2016/wordml/cid" xmlns:w16="http://schemas.microsoft.com/office/word/2018/wordml" xmlns:w16se="http://schemas.microsoft.com/office/word/2015/wordml/symex" xmlns:wpg="http://schemas.microsoft.com/office/word/2010/wordprocessingGroup" xmlns:wpi="http://schemas.microsoft.com/office/word/2010/wordprocessingInk" xmlns:wne="http://schemas.microsoft.com/office/word/2006/wordml" xmlns:wps="http://schemas.microsoft.com/office/word/2010/wordprocessingShape" mc:Ignorable="w14 w15 w16se w16cid w16 w16cex wp14">
   <w:body>
     <w:p>
       <w:pPr>
@@ -133,7 +133,52 @@
           <w:szCs w:val="28"/>
           <w:lang w:val="en-US"/>
         </w:rPr>
-        <w:t>&lt;&lt;The description of the hardware interface&gt;&gt;</w:t>
+        <w:t>The app is used online to integrate the user into the shopping queue, so in the list of minimum requirements, it is enough to have a stable Internet connection to establish communication</w:t>
+      </w:r>
+      <w:r>
+        <w:rPr>
+          <w:rFonts w:ascii="Times New Roman" w:hAnsi="Times New Roman" w:cs="Times New Roman"/>
+          <w:sz w:val="28"/>
+          <w:szCs w:val="28"/>
+          <w:lang w:val="en-US"/>
+        </w:rPr>
+        <w:t xml:space="preserve"> </w:t>
+      </w:r>
+      <w:r>
+        <w:rPr>
+          <w:rFonts w:ascii="Times New Roman" w:hAnsi="Times New Roman" w:cs="Times New Roman"/>
+          <w:sz w:val="28"/>
+          <w:szCs w:val="28"/>
+          <w:lang w:val="en-US"/>
+        </w:rPr>
+        <w:t>and GPS sensors to track the route on the way to the selected store. The above components are usually available in any modern smartphone</w:t>
+      </w:r>
+      <w:r>
+        <w:rPr>
+          <w:rFonts w:ascii="Times New Roman" w:hAnsi="Times New Roman" w:cs="Times New Roman"/>
+          <w:sz w:val="28"/>
+          <w:szCs w:val="28"/>
+          <w:lang w:val="en-US"/>
+        </w:rPr>
+        <w:t xml:space="preserve"> and </w:t>
+      </w:r>
+      <w:r>
+        <w:rPr>
+          <w:rFonts w:ascii="Times New Roman" w:hAnsi="Times New Roman" w:cs="Times New Roman"/>
+          <w:sz w:val="28"/>
+          <w:szCs w:val="28"/>
+          <w:lang w:val="en-US"/>
+        </w:rPr>
+        <w:t>no other hardware interfaces are required</w:t>
+      </w:r>
+      <w:r>
+        <w:rPr>
+          <w:rFonts w:ascii="Times New Roman" w:hAnsi="Times New Roman" w:cs="Times New Roman"/>
+          <w:sz w:val="28"/>
+          <w:szCs w:val="28"/>
+          <w:lang w:val="en-US"/>
+        </w:rPr>
+        <w:t>.</w:t>
       </w:r>
     </w:p>
     <w:p>
@@ -177,7 +222,336 @@
           <w:szCs w:val="28"/>
           <w:lang w:val="en-US"/>
         </w:rPr>
-        <w:t>The system doesn’t provide any API to external applications.</w:t>
+        <w:t>The program does not have an API for external calls, but it uses some proven services and ready-made functionality for stable performance</w:t>
+      </w:r>
+      <w:r>
+        <w:rPr>
+          <w:rFonts w:ascii="Times New Roman" w:hAnsi="Times New Roman" w:cs="Times New Roman"/>
+          <w:sz w:val="28"/>
+          <w:szCs w:val="28"/>
+          <w:lang w:val="en-US"/>
+        </w:rPr>
+        <w:t>.</w:t>
+      </w:r>
+    </w:p>
+    <w:p>
+      <w:pPr>
+        <w:pStyle w:val="ListParagraph"/>
+        <w:numPr>
+          <w:ilvl w:val="0"/>
+          <w:numId w:val="3"/>
+        </w:numPr>
+        <w:spacing w:after="0" w:line="360" w:lineRule="auto"/>
+        <w:jc w:val="both"/>
+        <w:rPr>
+          <w:rFonts w:ascii="Times New Roman" w:hAnsi="Times New Roman" w:cs="Times New Roman"/>
+          <w:sz w:val="28"/>
+          <w:szCs w:val="28"/>
+          <w:lang w:val="en-US"/>
+        </w:rPr>
+      </w:pPr>
+      <w:r>
+        <w:rPr>
+          <w:rFonts w:ascii="Times New Roman" w:hAnsi="Times New Roman" w:cs="Times New Roman"/>
+          <w:sz w:val="28"/>
+          <w:szCs w:val="28"/>
+          <w:lang w:val="en-US"/>
+        </w:rPr>
+        <w:t>Yandex Maps API</w:t>
+      </w:r>
+    </w:p>
+    <w:p>
+      <w:pPr>
+        <w:spacing w:after="0" w:line="360" w:lineRule="auto"/>
+        <w:ind w:left="360"/>
+        <w:jc w:val="both"/>
+        <w:rPr>
+          <w:rFonts w:ascii="Times New Roman" w:hAnsi="Times New Roman" w:cs="Times New Roman"/>
+          <w:sz w:val="28"/>
+          <w:szCs w:val="28"/>
+          <w:lang w:val="en-US"/>
+        </w:rPr>
+      </w:pPr>
+      <w:r>
+        <w:rPr>
+          <w:rFonts w:ascii="Times New Roman" w:hAnsi="Times New Roman" w:cs="Times New Roman"/>
+          <w:sz w:val="28"/>
+          <w:szCs w:val="28"/>
+          <w:lang w:val="en-US"/>
+        </w:rPr>
+        <w:t>Yandex Maps API</w:t>
+      </w:r>
+      <w:r>
+        <w:rPr>
+          <w:rFonts w:ascii="Times New Roman" w:hAnsi="Times New Roman" w:cs="Times New Roman"/>
+          <w:sz w:val="28"/>
+          <w:szCs w:val="28"/>
+          <w:lang w:val="en-US"/>
+        </w:rPr>
+        <w:t xml:space="preserve"> </w:t>
+      </w:r>
+      <w:r>
+        <w:rPr>
+          <w:rFonts w:ascii="Times New Roman" w:hAnsi="Times New Roman" w:cs="Times New Roman"/>
+          <w:sz w:val="28"/>
+          <w:szCs w:val="28"/>
+          <w:lang w:val="en-US"/>
+        </w:rPr>
+        <w:t xml:space="preserve">is a set of services that allow to use Yandex map </w:t>
+      </w:r>
+      <w:r>
+        <w:rPr>
+          <w:rFonts w:ascii="Times New Roman" w:hAnsi="Times New Roman" w:cs="Times New Roman"/>
+          <w:sz w:val="28"/>
+          <w:szCs w:val="28"/>
+          <w:lang w:val="en-US"/>
+        </w:rPr>
+        <w:t>up-to-date information such as public transport schedules, traffic jams, reconstruction</w:t>
+      </w:r>
+      <w:r>
+        <w:rPr>
+          <w:rFonts w:ascii="Times New Roman" w:hAnsi="Times New Roman" w:cs="Times New Roman"/>
+          <w:sz w:val="28"/>
+          <w:szCs w:val="28"/>
+          <w:lang w:val="en-US"/>
+        </w:rPr>
+        <w:t xml:space="preserve"> in </w:t>
+      </w:r>
+      <w:r>
+        <w:rPr>
+          <w:rFonts w:ascii="Times New Roman" w:hAnsi="Times New Roman" w:cs="Times New Roman"/>
+          <w:sz w:val="28"/>
+          <w:szCs w:val="28"/>
+          <w:lang w:val="en-US"/>
+        </w:rPr>
+        <w:t xml:space="preserve">a </w:t>
+      </w:r>
+      <w:r>
+        <w:rPr>
+          <w:rFonts w:ascii="Times New Roman" w:hAnsi="Times New Roman" w:cs="Times New Roman"/>
+          <w:sz w:val="28"/>
+          <w:szCs w:val="28"/>
+          <w:lang w:val="en-US"/>
+        </w:rPr>
+        <w:t>project.</w:t>
+      </w:r>
+      <w:r>
+        <w:rPr>
+          <w:rFonts w:ascii="Times New Roman" w:hAnsi="Times New Roman" w:cs="Times New Roman"/>
+          <w:sz w:val="28"/>
+          <w:szCs w:val="28"/>
+          <w:lang w:val="en-US"/>
+        </w:rPr>
+        <w:t xml:space="preserve"> </w:t>
+      </w:r>
+      <w:r>
+        <w:rPr>
+          <w:rFonts w:ascii="Times New Roman" w:hAnsi="Times New Roman" w:cs="Times New Roman"/>
+          <w:sz w:val="28"/>
+          <w:szCs w:val="28"/>
+          <w:lang w:val="en-US"/>
+        </w:rPr>
+        <w:t xml:space="preserve">In our case, as mentioned, it is used to lay out the route and display the stores available in the area and their additional information such as opening hours, </w:t>
+      </w:r>
+      <w:r>
+        <w:rPr>
+          <w:rFonts w:ascii="Times New Roman" w:hAnsi="Times New Roman" w:cs="Times New Roman"/>
+          <w:sz w:val="28"/>
+          <w:szCs w:val="28"/>
+          <w:lang w:val="en-US"/>
+        </w:rPr>
+        <w:t>l</w:t>
+      </w:r>
+      <w:r>
+        <w:rPr>
+          <w:rFonts w:ascii="Times New Roman" w:hAnsi="Times New Roman" w:cs="Times New Roman"/>
+          <w:sz w:val="28"/>
+          <w:szCs w:val="28"/>
+          <w:lang w:val="en-US"/>
+        </w:rPr>
+        <w:t>oad, approximate waiting time.</w:t>
+      </w:r>
+    </w:p>
+    <w:p>
+      <w:pPr>
+        <w:pStyle w:val="ListParagraph"/>
+        <w:numPr>
+          <w:ilvl w:val="0"/>
+          <w:numId w:val="3"/>
+        </w:numPr>
+        <w:spacing w:after="0" w:line="360" w:lineRule="auto"/>
+        <w:jc w:val="both"/>
+        <w:rPr>
+          <w:rFonts w:ascii="Times New Roman" w:hAnsi="Times New Roman" w:cs="Times New Roman"/>
+          <w:sz w:val="28"/>
+          <w:szCs w:val="28"/>
+          <w:lang w:val="en-US"/>
+        </w:rPr>
+      </w:pPr>
+      <w:r>
+        <w:rPr>
+          <w:rFonts w:ascii="Times New Roman" w:hAnsi="Times New Roman" w:cs="Times New Roman"/>
+          <w:sz w:val="28"/>
+          <w:szCs w:val="28"/>
+          <w:lang w:val="en-US"/>
+        </w:rPr>
+        <w:t>Calendar</w:t>
+      </w:r>
+      <w:r>
+        <w:rPr>
+          <w:rFonts w:ascii="Times New Roman" w:hAnsi="Times New Roman" w:cs="Times New Roman"/>
+          <w:sz w:val="28"/>
+          <w:szCs w:val="28"/>
+        </w:rPr>
+        <w:t xml:space="preserve"> </w:t>
+      </w:r>
+      <w:r>
+        <w:rPr>
+          <w:rFonts w:ascii="Times New Roman" w:hAnsi="Times New Roman" w:cs="Times New Roman"/>
+          <w:sz w:val="28"/>
+          <w:szCs w:val="28"/>
+          <w:lang w:val="en-US"/>
+        </w:rPr>
+        <w:t>and alert system</w:t>
+      </w:r>
+    </w:p>
+    <w:p>
+      <w:pPr>
+        <w:spacing w:after="0" w:line="360" w:lineRule="auto"/>
+        <w:ind w:left="360"/>
+        <w:jc w:val="both"/>
+        <w:rPr>
+          <w:rFonts w:ascii="Times New Roman" w:hAnsi="Times New Roman" w:cs="Times New Roman"/>
+          <w:sz w:val="28"/>
+          <w:szCs w:val="28"/>
+          <w:lang w:val="en-US"/>
+        </w:rPr>
+      </w:pPr>
+      <w:r>
+        <w:rPr>
+          <w:rFonts w:ascii="Times New Roman" w:hAnsi="Times New Roman" w:cs="Times New Roman"/>
+          <w:sz w:val="28"/>
+          <w:szCs w:val="28"/>
+          <w:lang w:val="en-US"/>
+        </w:rPr>
+        <w:t>Planning a trip to the store is not possible without a calendar and specifying the exact time of arrival. After viewing the available dates and time of booking, the user assigns the most comfortable one for them.</w:t>
+      </w:r>
+      <w:r>
+        <w:rPr>
+          <w:rFonts w:ascii="Times New Roman" w:hAnsi="Times New Roman" w:cs="Times New Roman"/>
+          <w:sz w:val="28"/>
+          <w:szCs w:val="28"/>
+          <w:lang w:val="en-US"/>
+        </w:rPr>
+        <w:t xml:space="preserve"> </w:t>
+      </w:r>
+      <w:r>
+        <w:rPr>
+          <w:rFonts w:ascii="Times New Roman" w:hAnsi="Times New Roman" w:cs="Times New Roman"/>
+          <w:sz w:val="28"/>
+          <w:szCs w:val="28"/>
+          <w:lang w:val="en-US"/>
+        </w:rPr>
+        <w:t xml:space="preserve">For convenience, </w:t>
+      </w:r>
+      <w:r>
+        <w:rPr>
+          <w:rFonts w:ascii="Times New Roman" w:hAnsi="Times New Roman" w:cs="Times New Roman"/>
+          <w:sz w:val="28"/>
+          <w:szCs w:val="28"/>
+          <w:lang w:val="en-US"/>
+        </w:rPr>
+        <w:t>it is</w:t>
+      </w:r>
+      <w:r>
+        <w:rPr>
+          <w:rFonts w:ascii="Times New Roman" w:hAnsi="Times New Roman" w:cs="Times New Roman"/>
+          <w:sz w:val="28"/>
+          <w:szCs w:val="28"/>
+          <w:lang w:val="en-US"/>
+        </w:rPr>
+        <w:t xml:space="preserve"> recommend using a notification system about a planned visit.</w:t>
+      </w:r>
+    </w:p>
+    <w:p>
+      <w:pPr>
+        <w:pStyle w:val="ListParagraph"/>
+        <w:numPr>
+          <w:ilvl w:val="0"/>
+          <w:numId w:val="3"/>
+        </w:numPr>
+        <w:spacing w:after="0" w:line="360" w:lineRule="auto"/>
+        <w:jc w:val="both"/>
+        <w:rPr>
+          <w:rFonts w:ascii="Times New Roman" w:hAnsi="Times New Roman" w:cs="Times New Roman"/>
+          <w:sz w:val="28"/>
+          <w:szCs w:val="28"/>
+          <w:lang w:val="en-US"/>
+        </w:rPr>
+      </w:pPr>
+      <w:r>
+        <w:rPr>
+          <w:rFonts w:ascii="Times New Roman" w:hAnsi="Times New Roman" w:cs="Times New Roman"/>
+          <w:sz w:val="28"/>
+          <w:szCs w:val="28"/>
+          <w:lang w:val="en-US"/>
+        </w:rPr>
+        <w:t>QR Code reading/generation</w:t>
+      </w:r>
+    </w:p>
+    <w:p>
+      <w:pPr>
+        <w:spacing w:after="0" w:line="360" w:lineRule="auto"/>
+        <w:ind w:left="360"/>
+        <w:jc w:val="both"/>
+        <w:rPr>
+          <w:rFonts w:ascii="Times New Roman" w:hAnsi="Times New Roman" w:cs="Times New Roman"/>
+          <w:sz w:val="28"/>
+          <w:szCs w:val="28"/>
+          <w:lang w:val="en-US"/>
+        </w:rPr>
+      </w:pPr>
+      <w:r>
+        <w:rPr>
+          <w:rFonts w:ascii="Times New Roman" w:hAnsi="Times New Roman" w:cs="Times New Roman"/>
+          <w:sz w:val="28"/>
+          <w:szCs w:val="28"/>
+          <w:lang w:val="en-US"/>
+        </w:rPr>
+        <w:t>An important attribute of the program is the QR code. It is generated on the server side after the request to visit the store is confirmed. It is used to enter and exit the store after scanning by the staff.</w:t>
+      </w:r>
+    </w:p>
+    <w:p>
+      <w:pPr>
+        <w:spacing w:after="0" w:line="360" w:lineRule="auto"/>
+        <w:jc w:val="both"/>
+        <w:rPr>
+          <w:rFonts w:ascii="Times New Roman" w:hAnsi="Times New Roman" w:cs="Times New Roman"/>
+          <w:sz w:val="28"/>
+          <w:szCs w:val="28"/>
+          <w:lang w:val="en-US"/>
+        </w:rPr>
+      </w:pPr>
+      <w:r>
+        <w:rPr>
+          <w:rFonts w:ascii="Times New Roman" w:hAnsi="Times New Roman" w:cs="Times New Roman"/>
+          <w:i/>
+          <w:iCs/>
+          <w:sz w:val="28"/>
+          <w:szCs w:val="28"/>
+          <w:lang w:val="en-US"/>
+        </w:rPr>
+        <w:lastRenderedPageBreak/>
+        <w:t>Important</w:t>
+      </w:r>
+      <w:r>
+        <w:rPr>
+          <w:rFonts w:ascii="Times New Roman" w:hAnsi="Times New Roman" w:cs="Times New Roman"/>
+          <w:sz w:val="28"/>
+          <w:szCs w:val="28"/>
+          <w:lang w:val="en-US"/>
+        </w:rPr>
+        <w:t>: older smartphones may not support the default read QR code and this may need to install additional software.</w:t>
       </w:r>
     </w:p>
     <w:p>
@@ -451,17 +825,7 @@
           <w:szCs w:val="28"/>
           <w:lang w:val="en-US"/>
         </w:rPr>
-        <w:t xml:space="preserve">decided to secure the store in which he works as a manager. So his choice fell on the CLup because he </w:t>
-      </w:r>
-      <w:r>
-        <w:rPr>
-          <w:rFonts w:ascii="Times New Roman" w:hAnsi="Times New Roman" w:cs="Times New Roman"/>
-          <w:sz w:val="28"/>
-          <w:szCs w:val="28"/>
-          <w:lang w:val="en-US"/>
-        </w:rPr>
-        <w:lastRenderedPageBreak/>
-        <w:t>do</w:t>
+        <w:t>decided to secure the store in which he works as a manager. So his choice fell on the CLup because he do</w:t>
       </w:r>
       <w:r>
         <w:rPr>
@@ -479,17 +843,7 @@
           <w:szCs w:val="28"/>
           <w:lang w:val="en-US"/>
         </w:rPr>
-        <w:t xml:space="preserve">n’t need to recruit couriers, it will help him to save some money at this difficult time. </w:t>
-      </w:r>
-      <w:bookmarkStart w:id="0" w:name="_GoBack"/>
-      <w:r>
-        <w:rPr>
-          <w:rFonts w:ascii="Times New Roman" w:hAnsi="Times New Roman" w:cs="Times New Roman"/>
-          <w:sz w:val="28"/>
-          <w:szCs w:val="28"/>
-          <w:lang w:val="en-US"/>
-        </w:rPr>
-        <w:t>All he need</w:t>
+        <w:t>n’t need to recruit couriers, it will help him to save some money at this difficult time. All he need</w:t>
       </w:r>
       <w:r>
         <w:rPr>
@@ -509,7 +863,6 @@
         </w:rPr>
         <w:t xml:space="preserve"> to do is to estimate the number of people for each department and in line at the cash register and provide this data to the system.</w:t>
       </w:r>
-      <w:bookmarkEnd w:id="0"/>
     </w:p>
     <w:sectPr>
       <w:type w:val="continuous"/>
@@ -522,8 +875,361 @@
 </w:document>
 </file>
 
+<file path=word/numbering.xml><?xml version="1.0" encoding="utf-8"?>
+<w:numbering xmlns:wpc="http://schemas.microsoft.com/office/word/2010/wordprocessingCanvas" xmlns:cx="http://schemas.microsoft.com/office/drawing/2014/chartex" xmlns:cx1="http://schemas.microsoft.com/office/drawing/2015/9/8/chartex" xmlns:cx2="http://schemas.microsoft.com/office/drawing/2015/10/21/chartex" xmlns:cx3="http://schemas.microsoft.com/office/drawing/2016/5/9/chartex" xmlns:cx4="http://schemas.microsoft.com/office/drawing/2016/5/10/chartex" xmlns:cx5="http://schemas.microsoft.com/office/drawing/2016/5/11/chartex" xmlns:cx6="http://schemas.microsoft.com/office/drawing/2016/5/12/chartex" xmlns:cx7="http://schemas.microsoft.com/office/drawing/2016/5/13/chartex" xmlns:cx8="http://schemas.microsoft.com/office/drawing/2016/5/14/chartex" xmlns:mc="http://schemas.openxmlformats.org/markup-compatibility/2006" xmlns:aink="http://schemas.microsoft.com/office/drawing/2016/ink" xmlns:am3d="http://schemas.microsoft.com/office/drawing/2017/model3d" xmlns:o="urn:schemas-microsoft-com:office:office" xmlns:r="http://schemas.openxmlformats.org/officeDocument/2006/relationships" xmlns:m="http://schemas.openxmlformats.org/officeDocument/2006/math" xmlns:v="urn:schemas-microsoft-com:vml" xmlns:wp14="http://schemas.microsoft.com/office/word/2010/wordprocessingDrawing" xmlns:wp="http://schemas.openxmlformats.org/drawingml/2006/wordprocessingDrawing" xmlns:w10="urn:schemas-microsoft-com:office:word" xmlns:w="http://schemas.openxmlformats.org/wordprocessingml/2006/main" xmlns:w14="http://schemas.microsoft.com/office/word/2010/wordml" xmlns:w15="http://schemas.microsoft.com/office/word/2012/wordml" xmlns:w16cex="http://schemas.microsoft.com/office/word/2018/wordml/cex" xmlns:w16cid="http://schemas.microsoft.com/office/word/2016/wordml/cid" xmlns:w16="http://schemas.microsoft.com/office/word/2018/wordml" xmlns:w16se="http://schemas.microsoft.com/office/word/2015/wordml/symex" xmlns:wpg="http://schemas.microsoft.com/office/word/2010/wordprocessingGroup" xmlns:wpi="http://schemas.microsoft.com/office/word/2010/wordprocessingInk" xmlns:wne="http://schemas.microsoft.com/office/word/2006/wordml" xmlns:wps="http://schemas.microsoft.com/office/word/2010/wordprocessingShape" mc:Ignorable="w14 w15 w16se w16cid w16 w16cex wp14">
+  <w:abstractNum w:abstractNumId="0" w15:restartNumberingAfterBreak="0">
+    <w:nsid w:val="0BE90A2C"/>
+    <w:multiLevelType w:val="hybridMultilevel"/>
+    <w:tmpl w:val="DC683AB0"/>
+    <w:lvl w:ilvl="0" w:tplc="04090001">
+      <w:start w:val="1"/>
+      <w:numFmt w:val="bullet"/>
+      <w:lvlText w:val=""/>
+      <w:lvlJc w:val="left"/>
+      <w:pPr>
+        <w:ind w:left="720" w:hanging="360"/>
+      </w:pPr>
+      <w:rPr>
+        <w:rFonts w:ascii="Symbol" w:hAnsi="Symbol" w:hint="default"/>
+      </w:rPr>
+    </w:lvl>
+    <w:lvl w:ilvl="1" w:tplc="04090003" w:tentative="1">
+      <w:start w:val="1"/>
+      <w:numFmt w:val="bullet"/>
+      <w:lvlText w:val="o"/>
+      <w:lvlJc w:val="left"/>
+      <w:pPr>
+        <w:ind w:left="1440" w:hanging="360"/>
+      </w:pPr>
+      <w:rPr>
+        <w:rFonts w:ascii="Courier New" w:hAnsi="Courier New" w:cs="Courier New" w:hint="default"/>
+      </w:rPr>
+    </w:lvl>
+    <w:lvl w:ilvl="2" w:tplc="04090005" w:tentative="1">
+      <w:start w:val="1"/>
+      <w:numFmt w:val="bullet"/>
+      <w:lvlText w:val=""/>
+      <w:lvlJc w:val="left"/>
+      <w:pPr>
+        <w:ind w:left="2160" w:hanging="360"/>
+      </w:pPr>
+      <w:rPr>
+        <w:rFonts w:ascii="Wingdings" w:hAnsi="Wingdings" w:hint="default"/>
+      </w:rPr>
+    </w:lvl>
+    <w:lvl w:ilvl="3" w:tplc="04090001" w:tentative="1">
+      <w:start w:val="1"/>
+      <w:numFmt w:val="bullet"/>
+      <w:lvlText w:val=""/>
+      <w:lvlJc w:val="left"/>
+      <w:pPr>
+        <w:ind w:left="2880" w:hanging="360"/>
+      </w:pPr>
+      <w:rPr>
+        <w:rFonts w:ascii="Symbol" w:hAnsi="Symbol" w:hint="default"/>
+      </w:rPr>
+    </w:lvl>
+    <w:lvl w:ilvl="4" w:tplc="04090003" w:tentative="1">
+      <w:start w:val="1"/>
+      <w:numFmt w:val="bullet"/>
+      <w:lvlText w:val="o"/>
+      <w:lvlJc w:val="left"/>
+      <w:pPr>
+        <w:ind w:left="3600" w:hanging="360"/>
+      </w:pPr>
+      <w:rPr>
+        <w:rFonts w:ascii="Courier New" w:hAnsi="Courier New" w:cs="Courier New" w:hint="default"/>
+      </w:rPr>
+    </w:lvl>
+    <w:lvl w:ilvl="5" w:tplc="04090005" w:tentative="1">
+      <w:start w:val="1"/>
+      <w:numFmt w:val="bullet"/>
+      <w:lvlText w:val=""/>
+      <w:lvlJc w:val="left"/>
+      <w:pPr>
+        <w:ind w:left="4320" w:hanging="360"/>
+      </w:pPr>
+      <w:rPr>
+        <w:rFonts w:ascii="Wingdings" w:hAnsi="Wingdings" w:hint="default"/>
+      </w:rPr>
+    </w:lvl>
+    <w:lvl w:ilvl="6" w:tplc="04090001" w:tentative="1">
+      <w:start w:val="1"/>
+      <w:numFmt w:val="bullet"/>
+      <w:lvlText w:val=""/>
+      <w:lvlJc w:val="left"/>
+      <w:pPr>
+        <w:ind w:left="5040" w:hanging="360"/>
+      </w:pPr>
+      <w:rPr>
+        <w:rFonts w:ascii="Symbol" w:hAnsi="Symbol" w:hint="default"/>
+      </w:rPr>
+    </w:lvl>
+    <w:lvl w:ilvl="7" w:tplc="04090003" w:tentative="1">
+      <w:start w:val="1"/>
+      <w:numFmt w:val="bullet"/>
+      <w:lvlText w:val="o"/>
+      <w:lvlJc w:val="left"/>
+      <w:pPr>
+        <w:ind w:left="5760" w:hanging="360"/>
+      </w:pPr>
+      <w:rPr>
+        <w:rFonts w:ascii="Courier New" w:hAnsi="Courier New" w:cs="Courier New" w:hint="default"/>
+      </w:rPr>
+    </w:lvl>
+    <w:lvl w:ilvl="8" w:tplc="04090005" w:tentative="1">
+      <w:start w:val="1"/>
+      <w:numFmt w:val="bullet"/>
+      <w:lvlText w:val=""/>
+      <w:lvlJc w:val="left"/>
+      <w:pPr>
+        <w:ind w:left="6480" w:hanging="360"/>
+      </w:pPr>
+      <w:rPr>
+        <w:rFonts w:ascii="Wingdings" w:hAnsi="Wingdings" w:hint="default"/>
+      </w:rPr>
+    </w:lvl>
+  </w:abstractNum>
+  <w:abstractNum w:abstractNumId="1" w15:restartNumberingAfterBreak="0">
+    <w:nsid w:val="0CF708C1"/>
+    <w:multiLevelType w:val="hybridMultilevel"/>
+    <w:tmpl w:val="1958BD68"/>
+    <w:lvl w:ilvl="0" w:tplc="04090001">
+      <w:start w:val="1"/>
+      <w:numFmt w:val="bullet"/>
+      <w:lvlText w:val=""/>
+      <w:lvlJc w:val="left"/>
+      <w:pPr>
+        <w:ind w:left="1440" w:hanging="360"/>
+      </w:pPr>
+      <w:rPr>
+        <w:rFonts w:ascii="Symbol" w:hAnsi="Symbol" w:hint="default"/>
+      </w:rPr>
+    </w:lvl>
+    <w:lvl w:ilvl="1" w:tplc="04090003" w:tentative="1">
+      <w:start w:val="1"/>
+      <w:numFmt w:val="bullet"/>
+      <w:lvlText w:val="o"/>
+      <w:lvlJc w:val="left"/>
+      <w:pPr>
+        <w:ind w:left="2160" w:hanging="360"/>
+      </w:pPr>
+      <w:rPr>
+        <w:rFonts w:ascii="Courier New" w:hAnsi="Courier New" w:cs="Courier New" w:hint="default"/>
+      </w:rPr>
+    </w:lvl>
+    <w:lvl w:ilvl="2" w:tplc="04090005" w:tentative="1">
+      <w:start w:val="1"/>
+      <w:numFmt w:val="bullet"/>
+      <w:lvlText w:val=""/>
+      <w:lvlJc w:val="left"/>
+      <w:pPr>
+        <w:ind w:left="2880" w:hanging="360"/>
+      </w:pPr>
+      <w:rPr>
+        <w:rFonts w:ascii="Wingdings" w:hAnsi="Wingdings" w:hint="default"/>
+      </w:rPr>
+    </w:lvl>
+    <w:lvl w:ilvl="3" w:tplc="04090001" w:tentative="1">
+      <w:start w:val="1"/>
+      <w:numFmt w:val="bullet"/>
+      <w:lvlText w:val=""/>
+      <w:lvlJc w:val="left"/>
+      <w:pPr>
+        <w:ind w:left="3600" w:hanging="360"/>
+      </w:pPr>
+      <w:rPr>
+        <w:rFonts w:ascii="Symbol" w:hAnsi="Symbol" w:hint="default"/>
+      </w:rPr>
+    </w:lvl>
+    <w:lvl w:ilvl="4" w:tplc="04090003" w:tentative="1">
+      <w:start w:val="1"/>
+      <w:numFmt w:val="bullet"/>
+      <w:lvlText w:val="o"/>
+      <w:lvlJc w:val="left"/>
+      <w:pPr>
+        <w:ind w:left="4320" w:hanging="360"/>
+      </w:pPr>
+      <w:rPr>
+        <w:rFonts w:ascii="Courier New" w:hAnsi="Courier New" w:cs="Courier New" w:hint="default"/>
+      </w:rPr>
+    </w:lvl>
+    <w:lvl w:ilvl="5" w:tplc="04090005" w:tentative="1">
+      <w:start w:val="1"/>
+      <w:numFmt w:val="bullet"/>
+      <w:lvlText w:val=""/>
+      <w:lvlJc w:val="left"/>
+      <w:pPr>
+        <w:ind w:left="5040" w:hanging="360"/>
+      </w:pPr>
+      <w:rPr>
+        <w:rFonts w:ascii="Wingdings" w:hAnsi="Wingdings" w:hint="default"/>
+      </w:rPr>
+    </w:lvl>
+    <w:lvl w:ilvl="6" w:tplc="04090001" w:tentative="1">
+      <w:start w:val="1"/>
+      <w:numFmt w:val="bullet"/>
+      <w:lvlText w:val=""/>
+      <w:lvlJc w:val="left"/>
+      <w:pPr>
+        <w:ind w:left="5760" w:hanging="360"/>
+      </w:pPr>
+      <w:rPr>
+        <w:rFonts w:ascii="Symbol" w:hAnsi="Symbol" w:hint="default"/>
+      </w:rPr>
+    </w:lvl>
+    <w:lvl w:ilvl="7" w:tplc="04090003" w:tentative="1">
+      <w:start w:val="1"/>
+      <w:numFmt w:val="bullet"/>
+      <w:lvlText w:val="o"/>
+      <w:lvlJc w:val="left"/>
+      <w:pPr>
+        <w:ind w:left="6480" w:hanging="360"/>
+      </w:pPr>
+      <w:rPr>
+        <w:rFonts w:ascii="Courier New" w:hAnsi="Courier New" w:cs="Courier New" w:hint="default"/>
+      </w:rPr>
+    </w:lvl>
+    <w:lvl w:ilvl="8" w:tplc="04090005" w:tentative="1">
+      <w:start w:val="1"/>
+      <w:numFmt w:val="bullet"/>
+      <w:lvlText w:val=""/>
+      <w:lvlJc w:val="left"/>
+      <w:pPr>
+        <w:ind w:left="7200" w:hanging="360"/>
+      </w:pPr>
+      <w:rPr>
+        <w:rFonts w:ascii="Wingdings" w:hAnsi="Wingdings" w:hint="default"/>
+      </w:rPr>
+    </w:lvl>
+  </w:abstractNum>
+  <w:abstractNum w:abstractNumId="2" w15:restartNumberingAfterBreak="0">
+    <w:nsid w:val="309E619D"/>
+    <w:multiLevelType w:val="hybridMultilevel"/>
+    <w:tmpl w:val="FB56CA9E"/>
+    <w:lvl w:ilvl="0" w:tplc="04090001">
+      <w:start w:val="1"/>
+      <w:numFmt w:val="bullet"/>
+      <w:lvlText w:val=""/>
+      <w:lvlJc w:val="left"/>
+      <w:pPr>
+        <w:ind w:left="720" w:hanging="360"/>
+      </w:pPr>
+      <w:rPr>
+        <w:rFonts w:ascii="Symbol" w:hAnsi="Symbol" w:hint="default"/>
+      </w:rPr>
+    </w:lvl>
+    <w:lvl w:ilvl="1" w:tplc="04090003" w:tentative="1">
+      <w:start w:val="1"/>
+      <w:numFmt w:val="bullet"/>
+      <w:lvlText w:val="o"/>
+      <w:lvlJc w:val="left"/>
+      <w:pPr>
+        <w:ind w:left="1440" w:hanging="360"/>
+      </w:pPr>
+      <w:rPr>
+        <w:rFonts w:ascii="Courier New" w:hAnsi="Courier New" w:cs="Courier New" w:hint="default"/>
+      </w:rPr>
+    </w:lvl>
+    <w:lvl w:ilvl="2" w:tplc="04090005" w:tentative="1">
+      <w:start w:val="1"/>
+      <w:numFmt w:val="bullet"/>
+      <w:lvlText w:val=""/>
+      <w:lvlJc w:val="left"/>
+      <w:pPr>
+        <w:ind w:left="2160" w:hanging="360"/>
+      </w:pPr>
+      <w:rPr>
+        <w:rFonts w:ascii="Wingdings" w:hAnsi="Wingdings" w:hint="default"/>
+      </w:rPr>
+    </w:lvl>
+    <w:lvl w:ilvl="3" w:tplc="04090001" w:tentative="1">
+      <w:start w:val="1"/>
+      <w:numFmt w:val="bullet"/>
+      <w:lvlText w:val=""/>
+      <w:lvlJc w:val="left"/>
+      <w:pPr>
+        <w:ind w:left="2880" w:hanging="360"/>
+      </w:pPr>
+      <w:rPr>
+        <w:rFonts w:ascii="Symbol" w:hAnsi="Symbol" w:hint="default"/>
+      </w:rPr>
+    </w:lvl>
+    <w:lvl w:ilvl="4" w:tplc="04090003" w:tentative="1">
+      <w:start w:val="1"/>
+      <w:numFmt w:val="bullet"/>
+      <w:lvlText w:val="o"/>
+      <w:lvlJc w:val="left"/>
+      <w:pPr>
+        <w:ind w:left="3600" w:hanging="360"/>
+      </w:pPr>
+      <w:rPr>
+        <w:rFonts w:ascii="Courier New" w:hAnsi="Courier New" w:cs="Courier New" w:hint="default"/>
+      </w:rPr>
+    </w:lvl>
+    <w:lvl w:ilvl="5" w:tplc="04090005" w:tentative="1">
+      <w:start w:val="1"/>
+      <w:numFmt w:val="bullet"/>
+      <w:lvlText w:val=""/>
+      <w:lvlJc w:val="left"/>
+      <w:pPr>
+        <w:ind w:left="4320" w:hanging="360"/>
+      </w:pPr>
+      <w:rPr>
+        <w:rFonts w:ascii="Wingdings" w:hAnsi="Wingdings" w:hint="default"/>
+      </w:rPr>
+    </w:lvl>
+    <w:lvl w:ilvl="6" w:tplc="04090001" w:tentative="1">
+      <w:start w:val="1"/>
+      <w:numFmt w:val="bullet"/>
+      <w:lvlText w:val=""/>
+      <w:lvlJc w:val="left"/>
+      <w:pPr>
+        <w:ind w:left="5040" w:hanging="360"/>
+      </w:pPr>
+      <w:rPr>
+        <w:rFonts w:ascii="Symbol" w:hAnsi="Symbol" w:hint="default"/>
+      </w:rPr>
+    </w:lvl>
+    <w:lvl w:ilvl="7" w:tplc="04090003" w:tentative="1">
+      <w:start w:val="1"/>
+      <w:numFmt w:val="bullet"/>
+      <w:lvlText w:val="o"/>
+      <w:lvlJc w:val="left"/>
+      <w:pPr>
+        <w:ind w:left="5760" w:hanging="360"/>
+      </w:pPr>
+      <w:rPr>
+        <w:rFonts w:ascii="Courier New" w:hAnsi="Courier New" w:cs="Courier New" w:hint="default"/>
+      </w:rPr>
+    </w:lvl>
+    <w:lvl w:ilvl="8" w:tplc="04090005" w:tentative="1">
+      <w:start w:val="1"/>
+      <w:numFmt w:val="bullet"/>
+      <w:lvlText w:val=""/>
+      <w:lvlJc w:val="left"/>
+      <w:pPr>
+        <w:ind w:left="6480" w:hanging="360"/>
+      </w:pPr>
+      <w:rPr>
+        <w:rFonts w:ascii="Wingdings" w:hAnsi="Wingdings" w:hint="default"/>
+      </w:rPr>
+    </w:lvl>
+  </w:abstractNum>
+  <w:num w:numId="1">
+    <w:abstractNumId w:val="2"/>
+  </w:num>
+  <w:num w:numId="2">
+    <w:abstractNumId w:val="1"/>
+  </w:num>
+  <w:num w:numId="3">
+    <w:abstractNumId w:val="0"/>
+  </w:num>
+</w:numbering>
+</file>
+
 <file path=word/styles.xml><?xml version="1.0" encoding="utf-8"?>
-<w:styles xmlns:mc="http://schemas.openxmlformats.org/markup-compatibility/2006" xmlns:r="http://schemas.openxmlformats.org/officeDocument/2006/relationships" xmlns:w="http://schemas.openxmlformats.org/wordprocessingml/2006/main" xmlns:w14="http://schemas.microsoft.com/office/word/2010/wordml" xmlns:w15="http://schemas.microsoft.com/office/word/2012/wordml" mc:Ignorable="w14 w15">
+<w:styles xmlns:mc="http://schemas.openxmlformats.org/markup-compatibility/2006" xmlns:r="http://schemas.openxmlformats.org/officeDocument/2006/relationships" xmlns:w="http://schemas.openxmlformats.org/wordprocessingml/2006/main" xmlns:w14="http://schemas.microsoft.com/office/word/2010/wordml" xmlns:w15="http://schemas.microsoft.com/office/word/2012/wordml" xmlns:w16cex="http://schemas.microsoft.com/office/word/2018/wordml/cex" xmlns:w16cid="http://schemas.microsoft.com/office/word/2016/wordml/cid" xmlns:w16="http://schemas.microsoft.com/office/word/2018/wordml" xmlns:w16se="http://schemas.microsoft.com/office/word/2015/wordml/symex" mc:Ignorable="w14 w15 w16se w16cid w16 w16cex">
   <w:docDefaults>
     <w:rPrDefault>
       <w:rPr>
@@ -539,7 +1245,7 @@
       </w:pPr>
     </w:pPrDefault>
   </w:docDefaults>
-  <w:latentStyles w:defLockedState="0" w:defUIPriority="99" w:defSemiHidden="0" w:defUnhideWhenUsed="0" w:defQFormat="0" w:count="371">
+  <w:latentStyles w:defLockedState="0" w:defUIPriority="99" w:defSemiHidden="0" w:defUnhideWhenUsed="0" w:defQFormat="0" w:count="376">
     <w:lsdException w:name="Normal" w:uiPriority="0" w:qFormat="1"/>
     <w:lsdException w:name="heading 1" w:uiPriority="9" w:qFormat="1"/>
     <w:lsdException w:name="heading 2" w:semiHidden="1" w:uiPriority="9" w:unhideWhenUsed="1" w:qFormat="1"/>
@@ -645,7 +1351,6 @@
     <w:lsdException w:name="HTML Sample" w:semiHidden="1" w:unhideWhenUsed="1"/>
     <w:lsdException w:name="HTML Typewriter" w:semiHidden="1" w:unhideWhenUsed="1"/>
     <w:lsdException w:name="HTML Variable" w:semiHidden="1" w:unhideWhenUsed="1"/>
-    <w:lsdException w:name="Normal Table" w:semiHidden="1" w:unhideWhenUsed="1"/>
     <w:lsdException w:name="annotation subject" w:semiHidden="1" w:unhideWhenUsed="1"/>
     <w:lsdException w:name="No List" w:semiHidden="1" w:unhideWhenUsed="1"/>
     <w:lsdException w:name="Outline List 1" w:semiHidden="1" w:unhideWhenUsed="1"/>
@@ -688,11 +1393,8 @@
     <w:lsdException w:name="Table Contemporary" w:semiHidden="1" w:unhideWhenUsed="1"/>
     <w:lsdException w:name="Table Elegant" w:semiHidden="1" w:unhideWhenUsed="1"/>
     <w:lsdException w:name="Table Professional" w:semiHidden="1" w:unhideWhenUsed="1"/>
-    <w:lsdException w:name="Table Subtle 1" w:semiHidden="1" w:unhideWhenUsed="1"/>
     <w:lsdException w:name="Table Subtle 2" w:semiHidden="1" w:unhideWhenUsed="1"/>
     <w:lsdException w:name="Table Web 1" w:semiHidden="1" w:unhideWhenUsed="1"/>
-    <w:lsdException w:name="Table Web 2" w:semiHidden="1" w:unhideWhenUsed="1"/>
-    <w:lsdException w:name="Table Web 3" w:semiHidden="1" w:unhideWhenUsed="1"/>
     <w:lsdException w:name="Balloon Text" w:semiHidden="1" w:unhideWhenUsed="1"/>
     <w:lsdException w:name="Table Grid" w:uiPriority="39"/>
     <w:lsdException w:name="Table Theme" w:semiHidden="1" w:unhideWhenUsed="1"/>
@@ -911,18 +1613,23 @@
     <w:lsdException w:name="List Table 5 Dark Accent 6" w:uiPriority="50"/>
     <w:lsdException w:name="List Table 6 Colorful Accent 6" w:uiPriority="51"/>
     <w:lsdException w:name="List Table 7 Colorful Accent 6" w:uiPriority="52"/>
+    <w:lsdException w:name="Mention" w:semiHidden="1" w:unhideWhenUsed="1"/>
+    <w:lsdException w:name="Smart Hyperlink" w:semiHidden="1" w:unhideWhenUsed="1"/>
+    <w:lsdException w:name="Hashtag" w:semiHidden="1" w:unhideWhenUsed="1"/>
+    <w:lsdException w:name="Unresolved Mention" w:semiHidden="1" w:unhideWhenUsed="1"/>
+    <w:lsdException w:name="Smart Link" w:semiHidden="1" w:unhideWhenUsed="1"/>
   </w:latentStyles>
-  <w:style w:type="paragraph" w:default="1" w:styleId="a">
+  <w:style w:type="paragraph" w:default="1" w:styleId="Normal">
     <w:name w:val="Normal"/>
     <w:qFormat/>
   </w:style>
-  <w:style w:type="character" w:default="1" w:styleId="a0">
+  <w:style w:type="character" w:default="1" w:styleId="DefaultParagraphFont">
     <w:name w:val="Default Paragraph Font"/>
     <w:uiPriority w:val="1"/>
     <w:semiHidden/>
     <w:unhideWhenUsed/>
   </w:style>
-  <w:style w:type="table" w:default="1" w:styleId="a1">
+  <w:style w:type="table" w:default="1" w:styleId="TableNormal">
     <w:name w:val="Normal Table"/>
     <w:uiPriority w:val="99"/>
     <w:semiHidden/>
@@ -937,11 +1644,22 @@
       </w:tblCellMar>
     </w:tblPr>
   </w:style>
-  <w:style w:type="numbering" w:default="1" w:styleId="a2">
+  <w:style w:type="numbering" w:default="1" w:styleId="NoList">
     <w:name w:val="No List"/>
     <w:uiPriority w:val="99"/>
     <w:semiHidden/>
     <w:unhideWhenUsed/>
+  </w:style>
+  <w:style w:type="paragraph" w:styleId="ListParagraph">
+    <w:name w:val="List Paragraph"/>
+    <w:basedOn w:val="Normal"/>
+    <w:uiPriority w:val="34"/>
+    <w:qFormat/>
+    <w:rsid w:val="00E6410F"/>
+    <w:pPr>
+      <w:ind w:left="720"/>
+      <w:contextualSpacing/>
+    </w:pPr>
   </w:style>
 </w:styles>
 </file>

</xml_diff>

<commit_message>
Use cases + software interface requirements
</commit_message>
<xml_diff>
--- a/R&DD/03. Specific Requirements.docx
+++ b/R&DD/03. Specific Requirements.docx
@@ -177,8 +177,166 @@
           <w:szCs w:val="28"/>
           <w:lang w:val="en-US"/>
         </w:rPr>
-        <w:t>The system doesn’t provide any API to external applications.</w:t>
+        <w:t>The system doesn’t provide a</w:t>
       </w:r>
+      <w:r>
+        <w:rPr>
+          <w:rFonts w:ascii="Times New Roman" w:hAnsi="Times New Roman" w:cs="Times New Roman"/>
+          <w:sz w:val="24"/>
+          <w:szCs w:val="28"/>
+          <w:lang w:val="en-US"/>
+        </w:rPr>
+        <w:t>ny API to external applications, but it uses some proven services and ready-made functionality for stable performance.</w:t>
+      </w:r>
+    </w:p>
+    <w:p>
+      <w:pPr>
+        <w:pStyle w:val="a4"/>
+        <w:numPr>
+          <w:ilvl w:val="0"/>
+          <w:numId w:val="1"/>
+        </w:numPr>
+        <w:spacing w:after="0" w:line="360" w:lineRule="auto"/>
+        <w:jc w:val="both"/>
+        <w:rPr>
+          <w:rFonts w:ascii="Times New Roman" w:hAnsi="Times New Roman" w:cs="Times New Roman"/>
+          <w:sz w:val="24"/>
+          <w:szCs w:val="28"/>
+          <w:lang w:val="en-US"/>
+        </w:rPr>
+      </w:pPr>
+      <w:r>
+        <w:rPr>
+          <w:rFonts w:ascii="Times New Roman" w:hAnsi="Times New Roman" w:cs="Times New Roman"/>
+          <w:sz w:val="24"/>
+          <w:szCs w:val="28"/>
+          <w:lang w:val="en-US"/>
+        </w:rPr>
+        <w:t>Yandex Maps API</w:t>
+      </w:r>
+    </w:p>
+    <w:p>
+      <w:pPr>
+        <w:pStyle w:val="a4"/>
+        <w:spacing w:after="0" w:line="360" w:lineRule="auto"/>
+        <w:ind w:left="357"/>
+        <w:jc w:val="both"/>
+        <w:rPr>
+          <w:rFonts w:ascii="Times New Roman" w:hAnsi="Times New Roman" w:cs="Times New Roman"/>
+          <w:sz w:val="24"/>
+          <w:szCs w:val="28"/>
+          <w:lang w:val="en-US"/>
+        </w:rPr>
+      </w:pPr>
+      <w:r>
+        <w:rPr>
+          <w:rFonts w:ascii="Times New Roman" w:hAnsi="Times New Roman" w:cs="Times New Roman"/>
+          <w:sz w:val="24"/>
+          <w:szCs w:val="28"/>
+          <w:lang w:val="en-US"/>
+        </w:rPr>
+        <w:t>Yandex Maps API is a set of services that allow to use Yandex map up-to-date information such as public transport schedules, traffic jams, reconstruction in a project. In our case, as mentioned, it is used to lay out the route and display the stores available in the area and their additional information such as opening hours, load, approximate waiting time.</w:t>
+      </w:r>
+    </w:p>
+    <w:p>
+      <w:pPr>
+        <w:pStyle w:val="a4"/>
+        <w:numPr>
+          <w:ilvl w:val="0"/>
+          <w:numId w:val="1"/>
+        </w:numPr>
+        <w:spacing w:after="0" w:line="360" w:lineRule="auto"/>
+        <w:jc w:val="both"/>
+        <w:rPr>
+          <w:rFonts w:ascii="Times New Roman" w:hAnsi="Times New Roman" w:cs="Times New Roman"/>
+          <w:sz w:val="24"/>
+          <w:szCs w:val="28"/>
+          <w:lang w:val="en-US"/>
+        </w:rPr>
+      </w:pPr>
+      <w:r>
+        <w:rPr>
+          <w:rFonts w:ascii="Times New Roman" w:hAnsi="Times New Roman" w:cs="Times New Roman"/>
+          <w:sz w:val="24"/>
+          <w:szCs w:val="28"/>
+          <w:lang w:val="en-US"/>
+        </w:rPr>
+        <w:t>Calendar and alert system</w:t>
+      </w:r>
+    </w:p>
+    <w:p>
+      <w:pPr>
+        <w:pStyle w:val="a4"/>
+        <w:spacing w:after="0" w:line="360" w:lineRule="auto"/>
+        <w:ind w:left="357"/>
+        <w:jc w:val="both"/>
+        <w:rPr>
+          <w:rFonts w:ascii="Times New Roman" w:hAnsi="Times New Roman" w:cs="Times New Roman"/>
+          <w:sz w:val="24"/>
+          <w:szCs w:val="28"/>
+          <w:lang w:val="en-US"/>
+        </w:rPr>
+      </w:pPr>
+      <w:r>
+        <w:rPr>
+          <w:rFonts w:ascii="Times New Roman" w:hAnsi="Times New Roman" w:cs="Times New Roman"/>
+          <w:sz w:val="24"/>
+          <w:szCs w:val="28"/>
+          <w:lang w:val="en-US"/>
+        </w:rPr>
+        <w:t>Planning a trip to the store is not possible without a calendar and specifying the exact time of arrival. After viewing the available dates and time of booking, the user assigns the most comfortable one for them. For convenience, it is recommended using a notification system about planned visit</w:t>
+      </w:r>
+    </w:p>
+    <w:p>
+      <w:pPr>
+        <w:pStyle w:val="a4"/>
+        <w:numPr>
+          <w:ilvl w:val="0"/>
+          <w:numId w:val="1"/>
+        </w:numPr>
+        <w:spacing w:after="0" w:line="360" w:lineRule="auto"/>
+        <w:jc w:val="both"/>
+        <w:rPr>
+          <w:rFonts w:ascii="Times New Roman" w:hAnsi="Times New Roman" w:cs="Times New Roman"/>
+          <w:sz w:val="24"/>
+          <w:szCs w:val="28"/>
+          <w:lang w:val="en-US"/>
+        </w:rPr>
+      </w:pPr>
+      <w:r>
+        <w:rPr>
+          <w:rFonts w:ascii="Times New Roman" w:hAnsi="Times New Roman" w:cs="Times New Roman"/>
+          <w:sz w:val="24"/>
+          <w:szCs w:val="28"/>
+          <w:lang w:val="en-US"/>
+        </w:rPr>
+        <w:t>QR code reading/generation</w:t>
+      </w:r>
+    </w:p>
+    <w:p>
+      <w:pPr>
+        <w:pStyle w:val="a4"/>
+        <w:spacing w:after="0" w:line="360" w:lineRule="auto"/>
+        <w:ind w:left="357"/>
+        <w:jc w:val="both"/>
+        <w:rPr>
+          <w:rFonts w:ascii="Times New Roman" w:hAnsi="Times New Roman" w:cs="Times New Roman"/>
+          <w:sz w:val="24"/>
+          <w:szCs w:val="28"/>
+          <w:lang w:val="en-US"/>
+        </w:rPr>
+      </w:pPr>
+      <w:r>
+        <w:rPr>
+          <w:rFonts w:ascii="Times New Roman" w:hAnsi="Times New Roman" w:cs="Times New Roman"/>
+          <w:sz w:val="24"/>
+          <w:szCs w:val="28"/>
+          <w:lang w:val="en-US"/>
+        </w:rPr>
+        <w:t>An important attribute of the program is the QR code. It is generated on the server side after the request to visit the store is confirmed. It is used to enter and exit the store after scanning by the staff</w:t>
+      </w:r>
+      <w:bookmarkStart w:id="0" w:name="_GoBack"/>
+      <w:bookmarkEnd w:id="0"/>
     </w:p>
     <w:p>
       <w:pPr>
@@ -407,7 +565,7 @@
                     </pic:cNvPicPr>
                   </pic:nvPicPr>
                   <pic:blipFill>
-                    <a:blip r:embed="rId4">
+                    <a:blip r:embed="rId5">
                       <a:extLst>
                         <a:ext uri="{28A0092B-C50C-407E-A947-70E740481C1C}">
                           <a14:useLocalDpi xmlns:a14="http://schemas.microsoft.com/office/drawing/2010/main" val="0"/>
@@ -737,27 +895,7 @@
                 <w:szCs w:val="28"/>
                 <w:lang w:val="en-US"/>
               </w:rPr>
-              <w:t xml:space="preserve">, </w:t>
-            </w:r>
-            <w:proofErr w:type="spellStart"/>
-            <w:r>
-              <w:rPr>
-                <w:rFonts w:ascii="Times New Roman" w:hAnsi="Times New Roman" w:cs="Times New Roman"/>
-                <w:sz w:val="24"/>
-                <w:szCs w:val="28"/>
-                <w:lang w:val="en-US"/>
-              </w:rPr>
-              <w:t>Yandex</w:t>
-            </w:r>
-            <w:proofErr w:type="spellEnd"/>
-            <w:r>
-              <w:rPr>
-                <w:rFonts w:ascii="Times New Roman" w:hAnsi="Times New Roman" w:cs="Times New Roman"/>
-                <w:sz w:val="24"/>
-                <w:szCs w:val="28"/>
-                <w:lang w:val="en-US"/>
-              </w:rPr>
-              <w:t xml:space="preserve"> Maps</w:t>
+              <w:t>, Yandex Maps</w:t>
             </w:r>
           </w:p>
         </w:tc>
@@ -1595,25 +1733,14 @@
                 <w:lang w:val="en-US"/>
               </w:rPr>
             </w:pPr>
-            <w:proofErr w:type="spellStart"/>
-            <w:r>
-              <w:rPr>
-                <w:rFonts w:ascii="Times New Roman" w:hAnsi="Times New Roman" w:cs="Times New Roman"/>
-                <w:sz w:val="24"/>
-                <w:szCs w:val="28"/>
-                <w:lang w:val="en-US"/>
-              </w:rPr>
-              <w:t>Yandex</w:t>
-            </w:r>
-            <w:proofErr w:type="spellEnd"/>
-            <w:r>
-              <w:rPr>
-                <w:rFonts w:ascii="Times New Roman" w:hAnsi="Times New Roman" w:cs="Times New Roman"/>
-                <w:sz w:val="24"/>
-                <w:szCs w:val="28"/>
-                <w:lang w:val="en-US"/>
-              </w:rPr>
-              <w:t xml:space="preserve"> maps</w:t>
+            <w:r>
+              <w:rPr>
+                <w:rFonts w:ascii="Times New Roman" w:hAnsi="Times New Roman" w:cs="Times New Roman"/>
+                <w:sz w:val="24"/>
+                <w:szCs w:val="28"/>
+                <w:lang w:val="en-US"/>
+              </w:rPr>
+              <w:t>Yandex maps</w:t>
             </w:r>
             <w:r>
               <w:rPr>
@@ -1748,65 +1875,34 @@
               </w:rPr>
               <w:t xml:space="preserve">1. </w:t>
             </w:r>
-            <w:proofErr w:type="spellStart"/>
-            <w:r>
-              <w:rPr>
-                <w:rFonts w:ascii="Times New Roman" w:hAnsi="Times New Roman" w:cs="Times New Roman"/>
-                <w:sz w:val="24"/>
-                <w:szCs w:val="28"/>
-                <w:lang w:val="en-US"/>
-              </w:rPr>
-              <w:t>Yandex</w:t>
-            </w:r>
-            <w:proofErr w:type="spellEnd"/>
-            <w:r>
-              <w:rPr>
-                <w:rFonts w:ascii="Times New Roman" w:hAnsi="Times New Roman" w:cs="Times New Roman"/>
-                <w:sz w:val="24"/>
-                <w:szCs w:val="28"/>
-                <w:lang w:val="en-US"/>
-              </w:rPr>
-              <w:t xml:space="preserve"> maps retrieve Hazel geo position</w:t>
-            </w:r>
-          </w:p>
-          <w:p>
-            <w:pPr>
-              <w:jc w:val="both"/>
-              <w:rPr>
-                <w:rFonts w:ascii="Times New Roman" w:hAnsi="Times New Roman" w:cs="Times New Roman"/>
-                <w:sz w:val="24"/>
-                <w:szCs w:val="28"/>
-                <w:lang w:val="en-US"/>
-              </w:rPr>
-            </w:pPr>
-            <w:r>
-              <w:rPr>
-                <w:rFonts w:ascii="Times New Roman" w:hAnsi="Times New Roman" w:cs="Times New Roman"/>
-                <w:sz w:val="24"/>
-                <w:szCs w:val="28"/>
-                <w:lang w:val="en-US"/>
-              </w:rPr>
-              <w:t xml:space="preserve">2. </w:t>
-            </w:r>
-            <w:proofErr w:type="spellStart"/>
-            <w:r>
-              <w:rPr>
-                <w:rFonts w:ascii="Times New Roman" w:hAnsi="Times New Roman" w:cs="Times New Roman"/>
-                <w:sz w:val="24"/>
-                <w:szCs w:val="28"/>
-                <w:lang w:val="en-US"/>
-              </w:rPr>
-              <w:t>Yandex</w:t>
-            </w:r>
-            <w:proofErr w:type="spellEnd"/>
-            <w:r>
-              <w:rPr>
-                <w:rFonts w:ascii="Times New Roman" w:hAnsi="Times New Roman" w:cs="Times New Roman"/>
-                <w:sz w:val="24"/>
-                <w:szCs w:val="28"/>
-                <w:lang w:val="en-US"/>
-              </w:rPr>
-              <w:t xml:space="preserve"> maps display Hazel geo position on the map</w:t>
+            <w:r>
+              <w:rPr>
+                <w:rFonts w:ascii="Times New Roman" w:hAnsi="Times New Roman" w:cs="Times New Roman"/>
+                <w:sz w:val="24"/>
+                <w:szCs w:val="28"/>
+                <w:lang w:val="en-US"/>
+              </w:rPr>
+              <w:t>Yandex maps retrieve Hazel geo position</w:t>
+            </w:r>
+          </w:p>
+          <w:p>
+            <w:pPr>
+              <w:jc w:val="both"/>
+              <w:rPr>
+                <w:rFonts w:ascii="Times New Roman" w:hAnsi="Times New Roman" w:cs="Times New Roman"/>
+                <w:sz w:val="24"/>
+                <w:szCs w:val="28"/>
+                <w:lang w:val="en-US"/>
+              </w:rPr>
+            </w:pPr>
+            <w:r>
+              <w:rPr>
+                <w:rFonts w:ascii="Times New Roman" w:hAnsi="Times New Roman" w:cs="Times New Roman"/>
+                <w:sz w:val="24"/>
+                <w:szCs w:val="28"/>
+                <w:lang w:val="en-US"/>
+              </w:rPr>
+              <w:t>2. Yandex maps display Hazel geo position on the map</w:t>
             </w:r>
           </w:p>
         </w:tc>
@@ -2111,25 +2207,14 @@
                 <w:lang w:val="en-US"/>
               </w:rPr>
             </w:pPr>
-            <w:proofErr w:type="spellStart"/>
-            <w:r>
-              <w:rPr>
-                <w:rFonts w:ascii="Times New Roman" w:hAnsi="Times New Roman" w:cs="Times New Roman"/>
-                <w:sz w:val="24"/>
-                <w:szCs w:val="28"/>
-                <w:lang w:val="en-US"/>
-              </w:rPr>
-              <w:t>Yandex</w:t>
-            </w:r>
-            <w:proofErr w:type="spellEnd"/>
-            <w:r>
-              <w:rPr>
-                <w:rFonts w:ascii="Times New Roman" w:hAnsi="Times New Roman" w:cs="Times New Roman"/>
-                <w:sz w:val="24"/>
-                <w:szCs w:val="28"/>
-                <w:lang w:val="en-US"/>
-              </w:rPr>
-              <w:t xml:space="preserve"> maps</w:t>
+            <w:r>
+              <w:rPr>
+                <w:rFonts w:ascii="Times New Roman" w:hAnsi="Times New Roman" w:cs="Times New Roman"/>
+                <w:sz w:val="24"/>
+                <w:szCs w:val="28"/>
+                <w:lang w:val="en-US"/>
+              </w:rPr>
+              <w:t>Yandex maps</w:t>
             </w:r>
             <w:r>
               <w:rPr>
@@ -2230,27 +2315,7 @@
                 <w:szCs w:val="28"/>
                 <w:lang w:val="en-US"/>
               </w:rPr>
-              <w:t xml:space="preserve">3. </w:t>
-            </w:r>
-            <w:proofErr w:type="spellStart"/>
-            <w:r>
-              <w:rPr>
-                <w:rFonts w:ascii="Times New Roman" w:hAnsi="Times New Roman" w:cs="Times New Roman"/>
-                <w:sz w:val="24"/>
-                <w:szCs w:val="28"/>
-                <w:lang w:val="en-US"/>
-              </w:rPr>
-              <w:t>Yandex</w:t>
-            </w:r>
-            <w:proofErr w:type="spellEnd"/>
-            <w:r>
-              <w:rPr>
-                <w:rFonts w:ascii="Times New Roman" w:hAnsi="Times New Roman" w:cs="Times New Roman"/>
-                <w:sz w:val="24"/>
-                <w:szCs w:val="28"/>
-                <w:lang w:val="en-US"/>
-              </w:rPr>
-              <w:t xml:space="preserve"> maps must retrieve Hazel geo position</w:t>
+              <w:t>3. Yandex maps must retrieve Hazel geo position</w:t>
             </w:r>
           </w:p>
         </w:tc>
@@ -2302,27 +2367,7 @@
                 <w:szCs w:val="28"/>
                 <w:lang w:val="en-US"/>
               </w:rPr>
-              <w:t xml:space="preserve">1. </w:t>
-            </w:r>
-            <w:proofErr w:type="spellStart"/>
-            <w:r>
-              <w:rPr>
-                <w:rFonts w:ascii="Times New Roman" w:hAnsi="Times New Roman" w:cs="Times New Roman"/>
-                <w:sz w:val="24"/>
-                <w:szCs w:val="28"/>
-                <w:lang w:val="en-US"/>
-              </w:rPr>
-              <w:t>Yandex</w:t>
-            </w:r>
-            <w:proofErr w:type="spellEnd"/>
-            <w:r>
-              <w:rPr>
-                <w:rFonts w:ascii="Times New Roman" w:hAnsi="Times New Roman" w:cs="Times New Roman"/>
-                <w:sz w:val="24"/>
-                <w:szCs w:val="28"/>
-                <w:lang w:val="en-US"/>
-              </w:rPr>
-              <w:t xml:space="preserve"> maps retrieve Hazel geo position</w:t>
+              <w:t>1. Yandex maps retrieve Hazel geo position</w:t>
             </w:r>
           </w:p>
           <w:p>
@@ -2362,27 +2407,7 @@
                 <w:szCs w:val="28"/>
                 <w:lang w:val="en-US"/>
               </w:rPr>
-              <w:t xml:space="preserve">3. </w:t>
-            </w:r>
-            <w:proofErr w:type="spellStart"/>
-            <w:r>
-              <w:rPr>
-                <w:rFonts w:ascii="Times New Roman" w:hAnsi="Times New Roman" w:cs="Times New Roman"/>
-                <w:sz w:val="24"/>
-                <w:szCs w:val="28"/>
-                <w:lang w:val="en-US"/>
-              </w:rPr>
-              <w:t>Yandex</w:t>
-            </w:r>
-            <w:proofErr w:type="spellEnd"/>
-            <w:r>
-              <w:rPr>
-                <w:rFonts w:ascii="Times New Roman" w:hAnsi="Times New Roman" w:cs="Times New Roman"/>
-                <w:sz w:val="24"/>
-                <w:szCs w:val="28"/>
-                <w:lang w:val="en-US"/>
-              </w:rPr>
-              <w:t xml:space="preserve"> maps return the shortest path to this store</w:t>
+              <w:t>3. Yandex maps return the shortest path to this store</w:t>
             </w:r>
           </w:p>
         </w:tc>
@@ -4968,8 +4993,6 @@
           <w:lang w:val="en-US"/>
         </w:rPr>
       </w:pPr>
-      <w:bookmarkStart w:id="0" w:name="_GoBack"/>
-      <w:bookmarkEnd w:id="0"/>
       <w:r>
         <w:rPr>
           <w:rFonts w:ascii="Times New Roman" w:hAnsi="Times New Roman" w:cs="Times New Roman"/>
@@ -5039,7 +5062,7 @@
                     </pic:cNvPicPr>
                   </pic:nvPicPr>
                   <pic:blipFill>
-                    <a:blip r:embed="rId5">
+                    <a:blip r:embed="rId6">
                       <a:extLst>
                         <a:ext uri="{28A0092B-C50C-407E-A947-70E740481C1C}">
                           <a14:useLocalDpi xmlns:a14="http://schemas.microsoft.com/office/drawing/2010/main" val="0"/>
@@ -5915,16 +5938,7 @@
                 <w:szCs w:val="28"/>
                 <w:lang w:val="en-US"/>
               </w:rPr>
-              <w:t xml:space="preserve">2. Alexander </w:t>
-            </w:r>
-            <w:r>
-              <w:rPr>
-                <w:rFonts w:ascii="Times New Roman" w:hAnsi="Times New Roman" w:cs="Times New Roman"/>
-                <w:sz w:val="24"/>
-                <w:szCs w:val="28"/>
-                <w:lang w:val="en-US"/>
-              </w:rPr>
-              <w:t>accidently scans the QR code twice (maybe even thrice)</w:t>
+              <w:t>2. Alexander accidently scans the QR code twice (maybe even thrice)</w:t>
             </w:r>
           </w:p>
         </w:tc>
@@ -7255,7 +7269,7 @@
                     </pic:cNvPicPr>
                   </pic:nvPicPr>
                   <pic:blipFill>
-                    <a:blip r:embed="rId6">
+                    <a:blip r:embed="rId7">
                       <a:extLst>
                         <a:ext uri="{28A0092B-C50C-407E-A947-70E740481C1C}">
                           <a14:useLocalDpi xmlns:a14="http://schemas.microsoft.com/office/drawing/2010/main" val="0"/>
@@ -8837,27 +8851,7 @@
                 <w:szCs w:val="28"/>
                 <w:lang w:val="en-US"/>
               </w:rPr>
-              <w:t xml:space="preserve">Register the store in </w:t>
-            </w:r>
-            <w:proofErr w:type="spellStart"/>
-            <w:r>
-              <w:rPr>
-                <w:rFonts w:ascii="Times New Roman" w:hAnsi="Times New Roman" w:cs="Times New Roman"/>
-                <w:sz w:val="24"/>
-                <w:szCs w:val="28"/>
-                <w:lang w:val="en-US"/>
-              </w:rPr>
-              <w:t>Yandex</w:t>
-            </w:r>
-            <w:proofErr w:type="spellEnd"/>
-            <w:r>
-              <w:rPr>
-                <w:rFonts w:ascii="Times New Roman" w:hAnsi="Times New Roman" w:cs="Times New Roman"/>
-                <w:sz w:val="24"/>
-                <w:szCs w:val="28"/>
-                <w:lang w:val="en-US"/>
-              </w:rPr>
-              <w:t xml:space="preserve"> Maps</w:t>
+              <w:t>Register the store in Yandex Maps</w:t>
             </w:r>
           </w:p>
         </w:tc>
@@ -8909,27 +8903,7 @@
                 <w:szCs w:val="28"/>
                 <w:lang w:val="en-US"/>
               </w:rPr>
-              <w:t xml:space="preserve">Dave, </w:t>
-            </w:r>
-            <w:proofErr w:type="spellStart"/>
-            <w:r>
-              <w:rPr>
-                <w:rFonts w:ascii="Times New Roman" w:hAnsi="Times New Roman" w:cs="Times New Roman"/>
-                <w:sz w:val="24"/>
-                <w:szCs w:val="28"/>
-                <w:lang w:val="en-US"/>
-              </w:rPr>
-              <w:t>Yandex</w:t>
-            </w:r>
-            <w:proofErr w:type="spellEnd"/>
-            <w:r>
-              <w:rPr>
-                <w:rFonts w:ascii="Times New Roman" w:hAnsi="Times New Roman" w:cs="Times New Roman"/>
-                <w:sz w:val="24"/>
-                <w:szCs w:val="28"/>
-                <w:lang w:val="en-US"/>
-              </w:rPr>
-              <w:t xml:space="preserve"> Maps</w:t>
+              <w:t>Dave, Yandex Maps</w:t>
             </w:r>
           </w:p>
         </w:tc>
@@ -9033,27 +9007,7 @@
                 <w:szCs w:val="28"/>
                 <w:lang w:val="en-US"/>
               </w:rPr>
-              <w:t xml:space="preserve">1. Dave creates the mark on </w:t>
-            </w:r>
-            <w:proofErr w:type="spellStart"/>
-            <w:r>
-              <w:rPr>
-                <w:rFonts w:ascii="Times New Roman" w:hAnsi="Times New Roman" w:cs="Times New Roman"/>
-                <w:sz w:val="24"/>
-                <w:szCs w:val="28"/>
-                <w:lang w:val="en-US"/>
-              </w:rPr>
-              <w:t>Yandex</w:t>
-            </w:r>
-            <w:proofErr w:type="spellEnd"/>
-            <w:r>
-              <w:rPr>
-                <w:rFonts w:ascii="Times New Roman" w:hAnsi="Times New Roman" w:cs="Times New Roman"/>
-                <w:sz w:val="24"/>
-                <w:szCs w:val="28"/>
-                <w:lang w:val="en-US"/>
-              </w:rPr>
-              <w:t xml:space="preserve"> Maps</w:t>
+              <w:t>1. Dave creates the mark on Yandex Maps</w:t>
             </w:r>
           </w:p>
           <w:p>
@@ -9304,6 +9258,127 @@
     </w:sectPr>
   </w:body>
 </w:document>
+</file>
+
+<file path=word/numbering.xml><?xml version="1.0" encoding="utf-8"?>
+<w:numbering xmlns:wpc="http://schemas.microsoft.com/office/word/2010/wordprocessingCanvas" xmlns:mc="http://schemas.openxmlformats.org/markup-compatibility/2006" xmlns:o="urn:schemas-microsoft-com:office:office" xmlns:r="http://schemas.openxmlformats.org/officeDocument/2006/relationships" xmlns:m="http://schemas.openxmlformats.org/officeDocument/2006/math" xmlns:v="urn:schemas-microsoft-com:vml" xmlns:wp14="http://schemas.microsoft.com/office/word/2010/wordprocessingDrawing" xmlns:wp="http://schemas.openxmlformats.org/drawingml/2006/wordprocessingDrawing" xmlns:w10="urn:schemas-microsoft-com:office:word" xmlns:w="http://schemas.openxmlformats.org/wordprocessingml/2006/main" xmlns:w14="http://schemas.microsoft.com/office/word/2010/wordml" xmlns:w15="http://schemas.microsoft.com/office/word/2012/wordml" xmlns:wpg="http://schemas.microsoft.com/office/word/2010/wordprocessingGroup" xmlns:wpi="http://schemas.microsoft.com/office/word/2010/wordprocessingInk" xmlns:wne="http://schemas.microsoft.com/office/word/2006/wordml" xmlns:wps="http://schemas.microsoft.com/office/word/2010/wordprocessingShape" mc:Ignorable="w14 w15 wp14">
+  <w:abstractNum w:abstractNumId="0" w15:restartNumberingAfterBreak="0">
+    <w:nsid w:val="17EA17A1"/>
+    <w:multiLevelType w:val="hybridMultilevel"/>
+    <w:tmpl w:val="85823824"/>
+    <w:lvl w:ilvl="0" w:tplc="04190001">
+      <w:start w:val="1"/>
+      <w:numFmt w:val="bullet"/>
+      <w:lvlText w:val=""/>
+      <w:lvlJc w:val="left"/>
+      <w:pPr>
+        <w:ind w:left="720" w:hanging="360"/>
+      </w:pPr>
+      <w:rPr>
+        <w:rFonts w:ascii="Symbol" w:hAnsi="Symbol" w:hint="default"/>
+      </w:rPr>
+    </w:lvl>
+    <w:lvl w:ilvl="1" w:tplc="04190003" w:tentative="1">
+      <w:start w:val="1"/>
+      <w:numFmt w:val="bullet"/>
+      <w:lvlText w:val="o"/>
+      <w:lvlJc w:val="left"/>
+      <w:pPr>
+        <w:ind w:left="1440" w:hanging="360"/>
+      </w:pPr>
+      <w:rPr>
+        <w:rFonts w:ascii="Courier New" w:hAnsi="Courier New" w:cs="Courier New" w:hint="default"/>
+      </w:rPr>
+    </w:lvl>
+    <w:lvl w:ilvl="2" w:tplc="04190005" w:tentative="1">
+      <w:start w:val="1"/>
+      <w:numFmt w:val="bullet"/>
+      <w:lvlText w:val=""/>
+      <w:lvlJc w:val="left"/>
+      <w:pPr>
+        <w:ind w:left="2160" w:hanging="360"/>
+      </w:pPr>
+      <w:rPr>
+        <w:rFonts w:ascii="Wingdings" w:hAnsi="Wingdings" w:hint="default"/>
+      </w:rPr>
+    </w:lvl>
+    <w:lvl w:ilvl="3" w:tplc="04190001" w:tentative="1">
+      <w:start w:val="1"/>
+      <w:numFmt w:val="bullet"/>
+      <w:lvlText w:val=""/>
+      <w:lvlJc w:val="left"/>
+      <w:pPr>
+        <w:ind w:left="2880" w:hanging="360"/>
+      </w:pPr>
+      <w:rPr>
+        <w:rFonts w:ascii="Symbol" w:hAnsi="Symbol" w:hint="default"/>
+      </w:rPr>
+    </w:lvl>
+    <w:lvl w:ilvl="4" w:tplc="04190003" w:tentative="1">
+      <w:start w:val="1"/>
+      <w:numFmt w:val="bullet"/>
+      <w:lvlText w:val="o"/>
+      <w:lvlJc w:val="left"/>
+      <w:pPr>
+        <w:ind w:left="3600" w:hanging="360"/>
+      </w:pPr>
+      <w:rPr>
+        <w:rFonts w:ascii="Courier New" w:hAnsi="Courier New" w:cs="Courier New" w:hint="default"/>
+      </w:rPr>
+    </w:lvl>
+    <w:lvl w:ilvl="5" w:tplc="04190005" w:tentative="1">
+      <w:start w:val="1"/>
+      <w:numFmt w:val="bullet"/>
+      <w:lvlText w:val=""/>
+      <w:lvlJc w:val="left"/>
+      <w:pPr>
+        <w:ind w:left="4320" w:hanging="360"/>
+      </w:pPr>
+      <w:rPr>
+        <w:rFonts w:ascii="Wingdings" w:hAnsi="Wingdings" w:hint="default"/>
+      </w:rPr>
+    </w:lvl>
+    <w:lvl w:ilvl="6" w:tplc="04190001" w:tentative="1">
+      <w:start w:val="1"/>
+      <w:numFmt w:val="bullet"/>
+      <w:lvlText w:val=""/>
+      <w:lvlJc w:val="left"/>
+      <w:pPr>
+        <w:ind w:left="5040" w:hanging="360"/>
+      </w:pPr>
+      <w:rPr>
+        <w:rFonts w:ascii="Symbol" w:hAnsi="Symbol" w:hint="default"/>
+      </w:rPr>
+    </w:lvl>
+    <w:lvl w:ilvl="7" w:tplc="04190003" w:tentative="1">
+      <w:start w:val="1"/>
+      <w:numFmt w:val="bullet"/>
+      <w:lvlText w:val="o"/>
+      <w:lvlJc w:val="left"/>
+      <w:pPr>
+        <w:ind w:left="5760" w:hanging="360"/>
+      </w:pPr>
+      <w:rPr>
+        <w:rFonts w:ascii="Courier New" w:hAnsi="Courier New" w:cs="Courier New" w:hint="default"/>
+      </w:rPr>
+    </w:lvl>
+    <w:lvl w:ilvl="8" w:tplc="04190005" w:tentative="1">
+      <w:start w:val="1"/>
+      <w:numFmt w:val="bullet"/>
+      <w:lvlText w:val=""/>
+      <w:lvlJc w:val="left"/>
+      <w:pPr>
+        <w:ind w:left="6480" w:hanging="360"/>
+      </w:pPr>
+      <w:rPr>
+        <w:rFonts w:ascii="Wingdings" w:hAnsi="Wingdings" w:hint="default"/>
+      </w:rPr>
+    </w:lvl>
+  </w:abstractNum>
+  <w:num w:numId="1">
+    <w:abstractNumId w:val="0"/>
+  </w:num>
+</w:numbering>
 </file>
 
 <file path=word/styles.xml><?xml version="1.0" encoding="utf-8"?>
@@ -9746,6 +9821,17 @@
       </w:tblBorders>
     </w:tblPr>
   </w:style>
+  <w:style w:type="paragraph" w:styleId="a4">
+    <w:name w:val="List Paragraph"/>
+    <w:basedOn w:val="a"/>
+    <w:uiPriority w:val="34"/>
+    <w:qFormat/>
+    <w:rsid w:val="006C70AE"/>
+    <w:pPr>
+      <w:ind w:left="720"/>
+      <w:contextualSpacing/>
+    </w:pPr>
+  </w:style>
 </w:styles>
 </file>
 

</xml_diff>

<commit_message>
Update 03. Specific Requirements.docx
</commit_message>
<xml_diff>
--- a/R&DD/03. Specific Requirements.docx
+++ b/R&DD/03. Specific Requirements.docx
@@ -1,6 +1,6 @@
 
 <file path=word/document.xml><?xml version="1.0" encoding="utf-8"?>
-<w:document xmlns:wpc="http://schemas.microsoft.com/office/word/2010/wordprocessingCanvas" xmlns:mc="http://schemas.openxmlformats.org/markup-compatibility/2006" xmlns:o="urn:schemas-microsoft-com:office:office" xmlns:r="http://schemas.openxmlformats.org/officeDocument/2006/relationships" xmlns:m="http://schemas.openxmlformats.org/officeDocument/2006/math" xmlns:v="urn:schemas-microsoft-com:vml" xmlns:wp14="http://schemas.microsoft.com/office/word/2010/wordprocessingDrawing" xmlns:wp="http://schemas.openxmlformats.org/drawingml/2006/wordprocessingDrawing" xmlns:w10="urn:schemas-microsoft-com:office:word" xmlns:w="http://schemas.openxmlformats.org/wordprocessingml/2006/main" xmlns:w14="http://schemas.microsoft.com/office/word/2010/wordml" xmlns:w15="http://schemas.microsoft.com/office/word/2012/wordml" xmlns:wpg="http://schemas.microsoft.com/office/word/2010/wordprocessingGroup" xmlns:wpi="http://schemas.microsoft.com/office/word/2010/wordprocessingInk" xmlns:wne="http://schemas.microsoft.com/office/word/2006/wordml" xmlns:wps="http://schemas.microsoft.com/office/word/2010/wordprocessingShape" mc:Ignorable="w14 w15 wp14">
+<w:document xmlns:wpc="http://schemas.microsoft.com/office/word/2010/wordprocessingCanvas" xmlns:cx="http://schemas.microsoft.com/office/drawing/2014/chartex" xmlns:cx1="http://schemas.microsoft.com/office/drawing/2015/9/8/chartex" xmlns:cx2="http://schemas.microsoft.com/office/drawing/2015/10/21/chartex" xmlns:cx3="http://schemas.microsoft.com/office/drawing/2016/5/9/chartex" xmlns:cx4="http://schemas.microsoft.com/office/drawing/2016/5/10/chartex" xmlns:cx5="http://schemas.microsoft.com/office/drawing/2016/5/11/chartex" xmlns:cx6="http://schemas.microsoft.com/office/drawing/2016/5/12/chartex" xmlns:cx7="http://schemas.microsoft.com/office/drawing/2016/5/13/chartex" xmlns:cx8="http://schemas.microsoft.com/office/drawing/2016/5/14/chartex" xmlns:mc="http://schemas.openxmlformats.org/markup-compatibility/2006" xmlns:aink="http://schemas.microsoft.com/office/drawing/2016/ink" xmlns:am3d="http://schemas.microsoft.com/office/drawing/2017/model3d" xmlns:o="urn:schemas-microsoft-com:office:office" xmlns:r="http://schemas.openxmlformats.org/officeDocument/2006/relationships" xmlns:m="http://schemas.openxmlformats.org/officeDocument/2006/math" xmlns:v="urn:schemas-microsoft-com:vml" xmlns:wp14="http://schemas.microsoft.com/office/word/2010/wordprocessingDrawing" xmlns:wp="http://schemas.openxmlformats.org/drawingml/2006/wordprocessingDrawing" xmlns:w10="urn:schemas-microsoft-com:office:word" xmlns:w="http://schemas.openxmlformats.org/wordprocessingml/2006/main" xmlns:w14="http://schemas.microsoft.com/office/word/2010/wordml" xmlns:w15="http://schemas.microsoft.com/office/word/2012/wordml" xmlns:w16cex="http://schemas.microsoft.com/office/word/2018/wordml/cex" xmlns:w16cid="http://schemas.microsoft.com/office/word/2016/wordml/cid" xmlns:w16="http://schemas.microsoft.com/office/word/2018/wordml" xmlns:w16se="http://schemas.microsoft.com/office/word/2015/wordml/symex" xmlns:wpg="http://schemas.microsoft.com/office/word/2010/wordprocessingGroup" xmlns:wpi="http://schemas.microsoft.com/office/word/2010/wordprocessingInk" xmlns:wne="http://schemas.microsoft.com/office/word/2006/wordml" xmlns:wps="http://schemas.microsoft.com/office/word/2010/wordprocessingShape" mc:Ignorable="w14 w15 w16se w16cid w16 w16cex wp14">
   <w:body>
     <w:p>
       <w:pPr>
@@ -177,7 +177,25 @@
           <w:szCs w:val="28"/>
           <w:lang w:val="en-US"/>
         </w:rPr>
-        <w:t>The system doesn’t provide a</w:t>
+        <w:t xml:space="preserve">The system </w:t>
+      </w:r>
+      <w:r>
+        <w:rPr>
+          <w:rFonts w:ascii="Times New Roman" w:hAnsi="Times New Roman" w:cs="Times New Roman"/>
+          <w:sz w:val="24"/>
+          <w:szCs w:val="28"/>
+          <w:lang w:val="en-US"/>
+        </w:rPr>
+        <w:t>does not</w:t>
+      </w:r>
+      <w:r>
+        <w:rPr>
+          <w:rFonts w:ascii="Times New Roman" w:hAnsi="Times New Roman" w:cs="Times New Roman"/>
+          <w:sz w:val="24"/>
+          <w:szCs w:val="28"/>
+          <w:lang w:val="en-US"/>
+        </w:rPr>
+        <w:t xml:space="preserve"> provide a</w:t>
       </w:r>
       <w:r>
         <w:rPr>
@@ -191,7 +209,7 @@
     </w:p>
     <w:p>
       <w:pPr>
-        <w:pStyle w:val="a4"/>
+        <w:pStyle w:val="ListParagraph"/>
         <w:numPr>
           <w:ilvl w:val="0"/>
           <w:numId w:val="1"/>
@@ -217,7 +235,7 @@
     </w:p>
     <w:p>
       <w:pPr>
-        <w:pStyle w:val="a4"/>
+        <w:pStyle w:val="ListParagraph"/>
         <w:spacing w:after="0" w:line="360" w:lineRule="auto"/>
         <w:ind w:left="357"/>
         <w:jc w:val="both"/>
@@ -240,7 +258,7 @@
     </w:p>
     <w:p>
       <w:pPr>
-        <w:pStyle w:val="a4"/>
+        <w:pStyle w:val="ListParagraph"/>
         <w:numPr>
           <w:ilvl w:val="0"/>
           <w:numId w:val="1"/>
@@ -266,7 +284,7 @@
     </w:p>
     <w:p>
       <w:pPr>
-        <w:pStyle w:val="a4"/>
+        <w:pStyle w:val="ListParagraph"/>
         <w:spacing w:after="0" w:line="360" w:lineRule="auto"/>
         <w:ind w:left="357"/>
         <w:jc w:val="both"/>
@@ -289,7 +307,7 @@
     </w:p>
     <w:p>
       <w:pPr>
-        <w:pStyle w:val="a4"/>
+        <w:pStyle w:val="ListParagraph"/>
         <w:numPr>
           <w:ilvl w:val="0"/>
           <w:numId w:val="1"/>
@@ -315,7 +333,7 @@
     </w:p>
     <w:p>
       <w:pPr>
-        <w:pStyle w:val="a4"/>
+        <w:pStyle w:val="ListParagraph"/>
         <w:spacing w:after="0" w:line="360" w:lineRule="auto"/>
         <w:ind w:left="357"/>
         <w:jc w:val="both"/>
@@ -335,8 +353,6 @@
         </w:rPr>
         <w:t>An important attribute of the program is the QR code. It is generated on the server side after the request to visit the store is confirmed. It is used to enter and exit the store after scanning by the staff</w:t>
       </w:r>
-      <w:bookmarkStart w:id="0" w:name="_GoBack"/>
-      <w:bookmarkEnd w:id="0"/>
     </w:p>
     <w:p>
       <w:pPr>
@@ -435,7 +451,25 @@
           <w:szCs w:val="28"/>
           <w:lang w:val="en-US"/>
         </w:rPr>
-        <w:t>Because of the pandemic Hazel doesn’t want to endanger her own life and lives of the others</w:t>
+        <w:t xml:space="preserve">Because of the pandemic Hazel </w:t>
+      </w:r>
+      <w:r>
+        <w:rPr>
+          <w:rFonts w:ascii="Times New Roman" w:hAnsi="Times New Roman" w:cs="Times New Roman"/>
+          <w:sz w:val="24"/>
+          <w:szCs w:val="28"/>
+          <w:lang w:val="en-US"/>
+        </w:rPr>
+        <w:t>does not</w:t>
+      </w:r>
+      <w:r>
+        <w:rPr>
+          <w:rFonts w:ascii="Times New Roman" w:hAnsi="Times New Roman" w:cs="Times New Roman"/>
+          <w:sz w:val="24"/>
+          <w:szCs w:val="28"/>
+          <w:lang w:val="en-US"/>
+        </w:rPr>
+        <w:t xml:space="preserve"> want to endanger her own life and lives of the others</w:t>
       </w:r>
       <w:r>
         <w:rPr>
@@ -453,7 +487,25 @@
           <w:szCs w:val="28"/>
           <w:lang w:val="en-US"/>
         </w:rPr>
-        <w:t xml:space="preserve">and she doesn’t leave the home. But using food delivery services soon became too expensive for her. And she started to look for the other ways to get food supplies, </w:t>
+        <w:t xml:space="preserve">and she </w:t>
+      </w:r>
+      <w:r>
+        <w:rPr>
+          <w:rFonts w:ascii="Times New Roman" w:hAnsi="Times New Roman" w:cs="Times New Roman"/>
+          <w:sz w:val="24"/>
+          <w:szCs w:val="28"/>
+          <w:lang w:val="en-US"/>
+        </w:rPr>
+        <w:t>does not</w:t>
+      </w:r>
+      <w:r>
+        <w:rPr>
+          <w:rFonts w:ascii="Times New Roman" w:hAnsi="Times New Roman" w:cs="Times New Roman"/>
+          <w:sz w:val="24"/>
+          <w:szCs w:val="28"/>
+          <w:lang w:val="en-US"/>
+        </w:rPr>
+        <w:t xml:space="preserve"> leave the home. But using food delivery services soon became too expensive for her. And she started to look for the other ways to get food supplies, </w:t>
       </w:r>
       <w:r>
         <w:rPr>
@@ -548,7 +600,7 @@
           <w:lang w:eastAsia="ru-RU"/>
         </w:rPr>
         <w:drawing>
-          <wp:inline distT="0" distB="0" distL="0" distR="0">
+          <wp:inline distT="0" distB="0" distL="0" distR="0" wp14:anchorId="4D2E1BE6" wp14:editId="7CF11347">
             <wp:extent cx="5942965" cy="5951835"/>
             <wp:effectExtent l="0" t="0" r="635" b="0"/>
             <wp:docPr id="6" name="Рисунок 6" descr="C:\Users\Игорь\Downloads\Polimi\NabatovRozovShchukhlyi\NabatovRozovShchukhlyi\R&amp;DD\Use case 1.png"/>
@@ -776,7 +828,7 @@
     </w:p>
     <w:tbl>
       <w:tblPr>
-        <w:tblStyle w:val="a3"/>
+        <w:tblStyle w:val="TableGrid"/>
         <w:tblW w:w="0" w:type="auto"/>
         <w:tblLook w:val="04A0" w:firstRow="1" w:lastRow="0" w:firstColumn="1" w:lastColumn="0" w:noHBand="0" w:noVBand="1"/>
       </w:tblPr>
@@ -1239,7 +1291,7 @@
     </w:p>
     <w:tbl>
       <w:tblPr>
-        <w:tblStyle w:val="a3"/>
+        <w:tblStyle w:val="TableGrid"/>
         <w:tblW w:w="0" w:type="auto"/>
         <w:tblLook w:val="04A0" w:firstRow="1" w:lastRow="0" w:firstColumn="1" w:lastColumn="0" w:noHBand="0" w:noVBand="1"/>
       </w:tblPr>
@@ -1612,7 +1664,43 @@
                 <w:szCs w:val="28"/>
                 <w:lang w:val="en-US"/>
               </w:rPr>
-              <w:t>\</w:t>
+              <w:t xml:space="preserve">1. </w:t>
+            </w:r>
+            <w:r>
+              <w:rPr>
+                <w:rFonts w:ascii="Times New Roman" w:hAnsi="Times New Roman" w:cs="Times New Roman"/>
+                <w:sz w:val="24"/>
+                <w:szCs w:val="28"/>
+                <w:lang w:val="en-US"/>
+              </w:rPr>
+              <w:t>U</w:t>
+            </w:r>
+            <w:r>
+              <w:rPr>
+                <w:rFonts w:ascii="Times New Roman" w:hAnsi="Times New Roman" w:cs="Times New Roman"/>
+                <w:sz w:val="24"/>
+                <w:szCs w:val="28"/>
+                <w:lang w:val="en-US"/>
+              </w:rPr>
+              <w:t>navailability of Yandex</w:t>
+            </w:r>
+            <w:r>
+              <w:rPr>
+                <w:rFonts w:ascii="Times New Roman" w:hAnsi="Times New Roman" w:cs="Times New Roman"/>
+                <w:sz w:val="24"/>
+                <w:szCs w:val="28"/>
+                <w:lang w:val="en-US"/>
+              </w:rPr>
+              <w:t xml:space="preserve"> Maps </w:t>
+            </w:r>
+            <w:r>
+              <w:rPr>
+                <w:rFonts w:ascii="Times New Roman" w:hAnsi="Times New Roman" w:cs="Times New Roman"/>
+                <w:sz w:val="24"/>
+                <w:szCs w:val="28"/>
+                <w:lang w:val="en-US"/>
+              </w:rPr>
+              <w:t>API Servers</w:t>
             </w:r>
           </w:p>
         </w:tc>
@@ -1633,7 +1721,7 @@
     </w:p>
     <w:tbl>
       <w:tblPr>
-        <w:tblStyle w:val="a3"/>
+        <w:tblStyle w:val="TableGrid"/>
         <w:tblW w:w="0" w:type="auto"/>
         <w:tblLook w:val="04A0" w:firstRow="1" w:lastRow="0" w:firstColumn="1" w:lastColumn="0" w:noHBand="0" w:noVBand="1"/>
       </w:tblPr>
@@ -2046,7 +2134,43 @@
                 <w:szCs w:val="28"/>
                 <w:lang w:val="en-US"/>
               </w:rPr>
-              <w:t>\</w:t>
+              <w:t xml:space="preserve">1. </w:t>
+            </w:r>
+            <w:r>
+              <w:rPr>
+                <w:rFonts w:ascii="Times New Roman" w:hAnsi="Times New Roman" w:cs="Times New Roman"/>
+                <w:sz w:val="24"/>
+                <w:szCs w:val="28"/>
+                <w:lang w:val="en-US"/>
+              </w:rPr>
+              <w:t>U</w:t>
+            </w:r>
+            <w:r>
+              <w:rPr>
+                <w:rFonts w:ascii="Times New Roman" w:hAnsi="Times New Roman" w:cs="Times New Roman"/>
+                <w:sz w:val="24"/>
+                <w:szCs w:val="28"/>
+                <w:lang w:val="en-US"/>
+              </w:rPr>
+              <w:t>navailability of Yandex</w:t>
+            </w:r>
+            <w:r>
+              <w:rPr>
+                <w:rFonts w:ascii="Times New Roman" w:hAnsi="Times New Roman" w:cs="Times New Roman"/>
+                <w:sz w:val="24"/>
+                <w:szCs w:val="28"/>
+                <w:lang w:val="en-US"/>
+              </w:rPr>
+              <w:t xml:space="preserve"> Maps </w:t>
+            </w:r>
+            <w:r>
+              <w:rPr>
+                <w:rFonts w:ascii="Times New Roman" w:hAnsi="Times New Roman" w:cs="Times New Roman"/>
+                <w:sz w:val="24"/>
+                <w:szCs w:val="28"/>
+                <w:lang w:val="en-US"/>
+              </w:rPr>
+              <w:t>API Servers</w:t>
             </w:r>
           </w:p>
         </w:tc>
@@ -2106,7 +2230,7 @@
     </w:p>
     <w:tbl>
       <w:tblPr>
-        <w:tblStyle w:val="a3"/>
+        <w:tblStyle w:val="TableGrid"/>
         <w:tblW w:w="0" w:type="auto"/>
         <w:tblLook w:val="04A0" w:firstRow="1" w:lastRow="0" w:firstColumn="1" w:lastColumn="0" w:noHBand="0" w:noVBand="1"/>
       </w:tblPr>
@@ -2580,7 +2704,81 @@
                 <w:szCs w:val="28"/>
                 <w:lang w:val="en-US"/>
               </w:rPr>
-              <w:t>\</w:t>
+              <w:t xml:space="preserve">1. </w:t>
+            </w:r>
+            <w:r>
+              <w:rPr>
+                <w:rFonts w:ascii="Times New Roman" w:hAnsi="Times New Roman" w:cs="Times New Roman"/>
+                <w:sz w:val="24"/>
+                <w:szCs w:val="28"/>
+                <w:lang w:val="en-US"/>
+              </w:rPr>
+              <w:t>U</w:t>
+            </w:r>
+            <w:r>
+              <w:rPr>
+                <w:rFonts w:ascii="Times New Roman" w:hAnsi="Times New Roman" w:cs="Times New Roman"/>
+                <w:sz w:val="24"/>
+                <w:szCs w:val="28"/>
+                <w:lang w:val="en-US"/>
+              </w:rPr>
+              <w:t>navailability of Yandex</w:t>
+            </w:r>
+            <w:r>
+              <w:rPr>
+                <w:rFonts w:ascii="Times New Roman" w:hAnsi="Times New Roman" w:cs="Times New Roman"/>
+                <w:sz w:val="24"/>
+                <w:szCs w:val="28"/>
+                <w:lang w:val="en-US"/>
+              </w:rPr>
+              <w:t xml:space="preserve"> Maps </w:t>
+            </w:r>
+            <w:r>
+              <w:rPr>
+                <w:rFonts w:ascii="Times New Roman" w:hAnsi="Times New Roman" w:cs="Times New Roman"/>
+                <w:sz w:val="24"/>
+                <w:szCs w:val="28"/>
+                <w:lang w:val="en-US"/>
+              </w:rPr>
+              <w:t>API Servers</w:t>
+            </w:r>
+          </w:p>
+          <w:p>
+            <w:pPr>
+              <w:jc w:val="both"/>
+              <w:rPr>
+                <w:rFonts w:ascii="Times New Roman" w:hAnsi="Times New Roman" w:cs="Times New Roman"/>
+                <w:sz w:val="24"/>
+                <w:szCs w:val="28"/>
+                <w:lang w:val="en-US"/>
+              </w:rPr>
+            </w:pPr>
+            <w:r>
+              <w:rPr>
+                <w:rFonts w:ascii="Times New Roman" w:hAnsi="Times New Roman" w:cs="Times New Roman"/>
+                <w:sz w:val="24"/>
+                <w:szCs w:val="28"/>
+                <w:lang w:val="en-US"/>
+              </w:rPr>
+              <w:t>2.</w:t>
+            </w:r>
+            <w:r>
+              <w:rPr>
+                <w:rFonts w:ascii="Times New Roman" w:hAnsi="Times New Roman" w:cs="Times New Roman"/>
+                <w:sz w:val="24"/>
+                <w:szCs w:val="28"/>
+                <w:lang w:val="en-US"/>
+              </w:rPr>
+              <w:t xml:space="preserve"> U</w:t>
+            </w:r>
+            <w:r>
+              <w:rPr>
+                <w:rFonts w:ascii="Times New Roman" w:hAnsi="Times New Roman" w:cs="Times New Roman"/>
+                <w:sz w:val="24"/>
+                <w:szCs w:val="28"/>
+                <w:lang w:val="en-US"/>
+              </w:rPr>
+              <w:t>nexpected road works or accidents</w:t>
             </w:r>
           </w:p>
         </w:tc>
@@ -2601,7 +2799,7 @@
     </w:p>
     <w:tbl>
       <w:tblPr>
-        <w:tblStyle w:val="a3"/>
+        <w:tblStyle w:val="TableGrid"/>
         <w:tblW w:w="0" w:type="auto"/>
         <w:tblLook w:val="04A0" w:firstRow="1" w:lastRow="0" w:firstColumn="1" w:lastColumn="0" w:noHBand="0" w:noVBand="1"/>
       </w:tblPr>
@@ -3075,7 +3273,7 @@
     </w:p>
     <w:tbl>
       <w:tblPr>
-        <w:tblStyle w:val="a3"/>
+        <w:tblStyle w:val="TableGrid"/>
         <w:tblW w:w="0" w:type="auto"/>
         <w:tblLook w:val="04A0" w:firstRow="1" w:lastRow="0" w:firstColumn="1" w:lastColumn="0" w:noHBand="0" w:noVBand="1"/>
       </w:tblPr>
@@ -3130,19 +3328,8 @@
                 <w:szCs w:val="28"/>
                 <w:lang w:val="en-US"/>
               </w:rPr>
-              <w:t xml:space="preserve">SMS </w:t>
-            </w:r>
-            <w:proofErr w:type="spellStart"/>
-            <w:r>
-              <w:rPr>
-                <w:rFonts w:ascii="Times New Roman" w:hAnsi="Times New Roman" w:cs="Times New Roman"/>
-                <w:sz w:val="24"/>
-                <w:szCs w:val="28"/>
-                <w:lang w:val="en-US"/>
-              </w:rPr>
-              <w:t>Auth</w:t>
-            </w:r>
-            <w:proofErr w:type="spellEnd"/>
+              <w:t>SMS Auth</w:t>
+            </w:r>
           </w:p>
         </w:tc>
       </w:tr>
@@ -3548,27 +3735,67 @@
                 <w:szCs w:val="28"/>
                 <w:lang w:val="en-US"/>
               </w:rPr>
-              <w:t>Hazel hasn’t got the QR code</w:t>
-            </w:r>
-          </w:p>
-          <w:p>
-            <w:pPr>
-              <w:jc w:val="both"/>
-              <w:rPr>
-                <w:rFonts w:ascii="Times New Roman" w:hAnsi="Times New Roman" w:cs="Times New Roman"/>
-                <w:sz w:val="24"/>
-                <w:szCs w:val="28"/>
-                <w:lang w:val="en-US"/>
-              </w:rPr>
-            </w:pPr>
-            <w:r>
-              <w:rPr>
-                <w:rFonts w:ascii="Times New Roman" w:hAnsi="Times New Roman" w:cs="Times New Roman"/>
-                <w:sz w:val="24"/>
-                <w:szCs w:val="28"/>
-                <w:lang w:val="en-US"/>
-              </w:rPr>
-              <w:t>3. Hazel hasn’t got the SMS code</w:t>
+              <w:t xml:space="preserve">Hazel </w:t>
+            </w:r>
+            <w:proofErr w:type="gramStart"/>
+            <w:r>
+              <w:rPr>
+                <w:rFonts w:ascii="Times New Roman" w:hAnsi="Times New Roman" w:cs="Times New Roman"/>
+                <w:sz w:val="24"/>
+                <w:szCs w:val="28"/>
+                <w:lang w:val="en-US"/>
+              </w:rPr>
+              <w:t>hasn’t</w:t>
+            </w:r>
+            <w:proofErr w:type="gramEnd"/>
+            <w:r>
+              <w:rPr>
+                <w:rFonts w:ascii="Times New Roman" w:hAnsi="Times New Roman" w:cs="Times New Roman"/>
+                <w:sz w:val="24"/>
+                <w:szCs w:val="28"/>
+                <w:lang w:val="en-US"/>
+              </w:rPr>
+              <w:t xml:space="preserve"> got the QR code</w:t>
+            </w:r>
+          </w:p>
+          <w:p>
+            <w:pPr>
+              <w:jc w:val="both"/>
+              <w:rPr>
+                <w:rFonts w:ascii="Times New Roman" w:hAnsi="Times New Roman" w:cs="Times New Roman"/>
+                <w:sz w:val="24"/>
+                <w:szCs w:val="28"/>
+                <w:lang w:val="en-US"/>
+              </w:rPr>
+            </w:pPr>
+            <w:r>
+              <w:rPr>
+                <w:rFonts w:ascii="Times New Roman" w:hAnsi="Times New Roman" w:cs="Times New Roman"/>
+                <w:sz w:val="24"/>
+                <w:szCs w:val="28"/>
+                <w:lang w:val="en-US"/>
+              </w:rPr>
+              <w:t xml:space="preserve">3. Hazel </w:t>
+            </w:r>
+            <w:proofErr w:type="gramStart"/>
+            <w:r>
+              <w:rPr>
+                <w:rFonts w:ascii="Times New Roman" w:hAnsi="Times New Roman" w:cs="Times New Roman"/>
+                <w:sz w:val="24"/>
+                <w:szCs w:val="28"/>
+                <w:lang w:val="en-US"/>
+              </w:rPr>
+              <w:t>hasn’t</w:t>
+            </w:r>
+            <w:proofErr w:type="gramEnd"/>
+            <w:r>
+              <w:rPr>
+                <w:rFonts w:ascii="Times New Roman" w:hAnsi="Times New Roman" w:cs="Times New Roman"/>
+                <w:sz w:val="24"/>
+                <w:szCs w:val="28"/>
+                <w:lang w:val="en-US"/>
+              </w:rPr>
+              <w:t xml:space="preserve"> got the SMS code</w:t>
             </w:r>
           </w:p>
         </w:tc>
@@ -3589,7 +3816,7 @@
     </w:p>
     <w:tbl>
       <w:tblPr>
-        <w:tblStyle w:val="a3"/>
+        <w:tblStyle w:val="TableGrid"/>
         <w:tblW w:w="0" w:type="auto"/>
         <w:tblLook w:val="04A0" w:firstRow="1" w:lastRow="0" w:firstColumn="1" w:lastColumn="0" w:noHBand="0" w:noVBand="1"/>
       </w:tblPr>
@@ -3619,7 +3846,6 @@
                 <w:szCs w:val="28"/>
                 <w:lang w:val="en-US"/>
               </w:rPr>
-              <w:lastRenderedPageBreak/>
               <w:t>Name</w:t>
             </w:r>
           </w:p>
@@ -3645,19 +3871,8 @@
                 <w:szCs w:val="28"/>
                 <w:lang w:val="en-US"/>
               </w:rPr>
-              <w:t xml:space="preserve">SMS </w:t>
-            </w:r>
-            <w:proofErr w:type="spellStart"/>
-            <w:r>
-              <w:rPr>
-                <w:rFonts w:ascii="Times New Roman" w:hAnsi="Times New Roman" w:cs="Times New Roman"/>
-                <w:sz w:val="24"/>
-                <w:szCs w:val="28"/>
-                <w:lang w:val="en-US"/>
-              </w:rPr>
-              <w:t>Auth</w:t>
-            </w:r>
-            <w:proofErr w:type="spellEnd"/>
+              <w:t>SMS Auth</w:t>
+            </w:r>
           </w:p>
         </w:tc>
       </w:tr>
@@ -4036,27 +4251,67 @@
                 <w:szCs w:val="28"/>
                 <w:lang w:val="en-US"/>
               </w:rPr>
-              <w:t>2. Hazel hasn’t got the QR code</w:t>
-            </w:r>
-          </w:p>
-          <w:p>
-            <w:pPr>
-              <w:jc w:val="both"/>
-              <w:rPr>
-                <w:rFonts w:ascii="Times New Roman" w:hAnsi="Times New Roman" w:cs="Times New Roman"/>
-                <w:sz w:val="24"/>
-                <w:szCs w:val="28"/>
-                <w:lang w:val="en-US"/>
-              </w:rPr>
-            </w:pPr>
-            <w:r>
-              <w:rPr>
-                <w:rFonts w:ascii="Times New Roman" w:hAnsi="Times New Roman" w:cs="Times New Roman"/>
-                <w:sz w:val="24"/>
-                <w:szCs w:val="28"/>
-                <w:lang w:val="en-US"/>
-              </w:rPr>
-              <w:t>3. Hazel hasn’t got the SMS code</w:t>
+              <w:t xml:space="preserve">2. Hazel </w:t>
+            </w:r>
+            <w:proofErr w:type="gramStart"/>
+            <w:r>
+              <w:rPr>
+                <w:rFonts w:ascii="Times New Roman" w:hAnsi="Times New Roman" w:cs="Times New Roman"/>
+                <w:sz w:val="24"/>
+                <w:szCs w:val="28"/>
+                <w:lang w:val="en-US"/>
+              </w:rPr>
+              <w:t>hasn’t</w:t>
+            </w:r>
+            <w:proofErr w:type="gramEnd"/>
+            <w:r>
+              <w:rPr>
+                <w:rFonts w:ascii="Times New Roman" w:hAnsi="Times New Roman" w:cs="Times New Roman"/>
+                <w:sz w:val="24"/>
+                <w:szCs w:val="28"/>
+                <w:lang w:val="en-US"/>
+              </w:rPr>
+              <w:t xml:space="preserve"> got the QR code</w:t>
+            </w:r>
+          </w:p>
+          <w:p>
+            <w:pPr>
+              <w:jc w:val="both"/>
+              <w:rPr>
+                <w:rFonts w:ascii="Times New Roman" w:hAnsi="Times New Roman" w:cs="Times New Roman"/>
+                <w:sz w:val="24"/>
+                <w:szCs w:val="28"/>
+                <w:lang w:val="en-US"/>
+              </w:rPr>
+            </w:pPr>
+            <w:r>
+              <w:rPr>
+                <w:rFonts w:ascii="Times New Roman" w:hAnsi="Times New Roman" w:cs="Times New Roman"/>
+                <w:sz w:val="24"/>
+                <w:szCs w:val="28"/>
+                <w:lang w:val="en-US"/>
+              </w:rPr>
+              <w:t xml:space="preserve">3. Hazel </w:t>
+            </w:r>
+            <w:proofErr w:type="gramStart"/>
+            <w:r>
+              <w:rPr>
+                <w:rFonts w:ascii="Times New Roman" w:hAnsi="Times New Roman" w:cs="Times New Roman"/>
+                <w:sz w:val="24"/>
+                <w:szCs w:val="28"/>
+                <w:lang w:val="en-US"/>
+              </w:rPr>
+              <w:t>hasn’t</w:t>
+            </w:r>
+            <w:proofErr w:type="gramEnd"/>
+            <w:r>
+              <w:rPr>
+                <w:rFonts w:ascii="Times New Roman" w:hAnsi="Times New Roman" w:cs="Times New Roman"/>
+                <w:sz w:val="24"/>
+                <w:szCs w:val="28"/>
+                <w:lang w:val="en-US"/>
+              </w:rPr>
+              <w:t xml:space="preserve"> got the SMS code</w:t>
             </w:r>
           </w:p>
         </w:tc>
@@ -4077,7 +4332,7 @@
     </w:p>
     <w:tbl>
       <w:tblPr>
-        <w:tblStyle w:val="a3"/>
+        <w:tblStyle w:val="TableGrid"/>
         <w:tblW w:w="0" w:type="auto"/>
         <w:tblLook w:val="04A0" w:firstRow="1" w:lastRow="0" w:firstColumn="1" w:lastColumn="0" w:noHBand="0" w:noVBand="1"/>
       </w:tblPr>
@@ -4125,25 +4380,14 @@
                 <w:lang w:val="en-US"/>
               </w:rPr>
             </w:pPr>
-            <w:proofErr w:type="spellStart"/>
-            <w:r>
-              <w:rPr>
-                <w:rFonts w:ascii="Times New Roman" w:hAnsi="Times New Roman" w:cs="Times New Roman"/>
-                <w:sz w:val="24"/>
-                <w:szCs w:val="28"/>
-                <w:lang w:val="en-US"/>
-              </w:rPr>
-              <w:t>Ack</w:t>
-            </w:r>
-            <w:proofErr w:type="spellEnd"/>
-            <w:r>
-              <w:rPr>
-                <w:rFonts w:ascii="Times New Roman" w:hAnsi="Times New Roman" w:cs="Times New Roman"/>
-                <w:sz w:val="24"/>
-                <w:szCs w:val="28"/>
-                <w:lang w:val="en-US"/>
-              </w:rPr>
-              <w:t xml:space="preserve"> booking</w:t>
+            <w:r>
+              <w:rPr>
+                <w:rFonts w:ascii="Times New Roman" w:hAnsi="Times New Roman" w:cs="Times New Roman"/>
+                <w:sz w:val="24"/>
+                <w:szCs w:val="28"/>
+                <w:lang w:val="en-US"/>
+              </w:rPr>
+              <w:t>Ack booking</w:t>
             </w:r>
           </w:p>
         </w:tc>
@@ -4267,7 +4511,27 @@
                 <w:szCs w:val="28"/>
                 <w:lang w:val="en-US"/>
               </w:rPr>
-              <w:t>2. Hazel has arrived to the store</w:t>
+              <w:t xml:space="preserve">2. Hazel has arrived </w:t>
+            </w:r>
+            <w:proofErr w:type="gramStart"/>
+            <w:r>
+              <w:rPr>
+                <w:rFonts w:ascii="Times New Roman" w:hAnsi="Times New Roman" w:cs="Times New Roman"/>
+                <w:sz w:val="24"/>
+                <w:szCs w:val="28"/>
+                <w:lang w:val="en-US"/>
+              </w:rPr>
+              <w:t>to</w:t>
+            </w:r>
+            <w:proofErr w:type="gramEnd"/>
+            <w:r>
+              <w:rPr>
+                <w:rFonts w:ascii="Times New Roman" w:hAnsi="Times New Roman" w:cs="Times New Roman"/>
+                <w:sz w:val="24"/>
+                <w:szCs w:val="28"/>
+                <w:lang w:val="en-US"/>
+              </w:rPr>
+              <w:t xml:space="preserve"> the store</w:t>
             </w:r>
           </w:p>
         </w:tc>
@@ -4443,7 +4707,27 @@
                 <w:szCs w:val="28"/>
                 <w:lang w:val="en-US"/>
               </w:rPr>
-              <w:t>1. Hazel didn’t arrive at the store</w:t>
+              <w:t xml:space="preserve">1. Hazel </w:t>
+            </w:r>
+            <w:proofErr w:type="gramStart"/>
+            <w:r>
+              <w:rPr>
+                <w:rFonts w:ascii="Times New Roman" w:hAnsi="Times New Roman" w:cs="Times New Roman"/>
+                <w:sz w:val="24"/>
+                <w:szCs w:val="28"/>
+                <w:lang w:val="en-US"/>
+              </w:rPr>
+              <w:t>didn’t</w:t>
+            </w:r>
+            <w:proofErr w:type="gramEnd"/>
+            <w:r>
+              <w:rPr>
+                <w:rFonts w:ascii="Times New Roman" w:hAnsi="Times New Roman" w:cs="Times New Roman"/>
+                <w:sz w:val="24"/>
+                <w:szCs w:val="28"/>
+                <w:lang w:val="en-US"/>
+              </w:rPr>
+              <w:t xml:space="preserve"> arrive at the store</w:t>
             </w:r>
           </w:p>
           <w:p>
@@ -4473,6 +4757,85 @@
                 <w:lang w:val="en-US"/>
               </w:rPr>
               <w:t>Hazel accidently scans the QR code twice (maybe even thrice)</w:t>
+            </w:r>
+          </w:p>
+        </w:tc>
+      </w:tr>
+      <w:tr>
+        <w:tc>
+          <w:tcPr>
+            <w:tcW w:w="4674" w:type="dxa"/>
+          </w:tcPr>
+          <w:p>
+            <w:pPr>
+              <w:jc w:val="both"/>
+              <w:rPr>
+                <w:rFonts w:ascii="Times New Roman" w:hAnsi="Times New Roman" w:cs="Times New Roman"/>
+                <w:sz w:val="24"/>
+                <w:szCs w:val="28"/>
+                <w:lang w:val="en-US"/>
+              </w:rPr>
+            </w:pPr>
+            <w:r>
+              <w:rPr>
+                <w:rFonts w:ascii="Times New Roman" w:hAnsi="Times New Roman" w:cs="Times New Roman"/>
+                <w:sz w:val="24"/>
+                <w:szCs w:val="28"/>
+                <w:lang w:val="en-US"/>
+              </w:rPr>
+              <w:t>Special Requirements</w:t>
+            </w:r>
+          </w:p>
+        </w:tc>
+        <w:tc>
+          <w:tcPr>
+            <w:tcW w:w="4675" w:type="dxa"/>
+          </w:tcPr>
+          <w:p>
+            <w:pPr>
+              <w:jc w:val="both"/>
+              <w:rPr>
+                <w:rFonts w:ascii="Times New Roman" w:hAnsi="Times New Roman" w:cs="Times New Roman"/>
+                <w:sz w:val="24"/>
+                <w:szCs w:val="28"/>
+                <w:lang w:val="en-US"/>
+              </w:rPr>
+            </w:pPr>
+            <w:r>
+              <w:rPr>
+                <w:rFonts w:ascii="Times New Roman" w:hAnsi="Times New Roman" w:cs="Times New Roman"/>
+                <w:sz w:val="24"/>
+                <w:szCs w:val="28"/>
+                <w:lang w:val="en-US"/>
+              </w:rPr>
+              <w:t xml:space="preserve">1. </w:t>
+            </w:r>
+            <w:r>
+              <w:rPr>
+                <w:rFonts w:ascii="Times New Roman" w:hAnsi="Times New Roman" w:cs="Times New Roman"/>
+                <w:sz w:val="24"/>
+                <w:szCs w:val="28"/>
+                <w:lang w:val="en-US"/>
+              </w:rPr>
+              <w:t xml:space="preserve">Hazel receives a reminder notification 15 minutes before the </w:t>
+            </w:r>
+            <w:r>
+              <w:rPr>
+                <w:rFonts w:ascii="Times New Roman" w:hAnsi="Times New Roman" w:cs="Times New Roman"/>
+                <w:sz w:val="24"/>
+                <w:szCs w:val="28"/>
+                <w:lang w:val="en-US"/>
+              </w:rPr>
+              <w:t>estimated</w:t>
+            </w:r>
+            <w:r>
+              <w:rPr>
+                <w:rFonts w:ascii="Times New Roman" w:hAnsi="Times New Roman" w:cs="Times New Roman"/>
+                <w:sz w:val="24"/>
+                <w:szCs w:val="28"/>
+                <w:lang w:val="en-US"/>
+              </w:rPr>
+              <w:t xml:space="preserve"> arrival at the store</w:t>
             </w:r>
           </w:p>
         </w:tc>
@@ -4493,7 +4856,7 @@
     </w:p>
     <w:tbl>
       <w:tblPr>
-        <w:tblStyle w:val="a3"/>
+        <w:tblStyle w:val="TableGrid"/>
         <w:tblW w:w="0" w:type="auto"/>
         <w:tblLook w:val="04A0" w:firstRow="1" w:lastRow="0" w:firstColumn="1" w:lastColumn="0" w:noHBand="0" w:noVBand="1"/>
       </w:tblPr>
@@ -4911,7 +5274,146 @@
           <w:szCs w:val="28"/>
           <w:lang w:val="en-US"/>
         </w:rPr>
-        <w:t xml:space="preserve">Alexander is an elderly Afghanistan veteran but the pandemic knocked him down. He has lost all the joys of his life: he couldn’t see his relatives and he couldn’t even go to the store without the risk of getting sick. He doesn’t have a smartphone, he doesn’t even have a connection to the Internet. So Alexander goes to the store and he sees some machine giving tickets. Thanks to the presence of this machine the risks of getting sick for him have decreased. </w:t>
+        <w:t xml:space="preserve">Alexander is an elderly Afghanistan </w:t>
+      </w:r>
+      <w:proofErr w:type="gramStart"/>
+      <w:r>
+        <w:rPr>
+          <w:rFonts w:ascii="Times New Roman" w:hAnsi="Times New Roman" w:cs="Times New Roman"/>
+          <w:sz w:val="24"/>
+          <w:szCs w:val="28"/>
+          <w:lang w:val="en-US"/>
+        </w:rPr>
+        <w:t>veteran</w:t>
+      </w:r>
+      <w:proofErr w:type="gramEnd"/>
+      <w:r>
+        <w:rPr>
+          <w:rFonts w:ascii="Times New Roman" w:hAnsi="Times New Roman" w:cs="Times New Roman"/>
+          <w:sz w:val="24"/>
+          <w:szCs w:val="28"/>
+          <w:lang w:val="en-US"/>
+        </w:rPr>
+        <w:t xml:space="preserve"> but the pandemic knocked him down. He has lost all the joys of his life: he </w:t>
+      </w:r>
+      <w:proofErr w:type="gramStart"/>
+      <w:r>
+        <w:rPr>
+          <w:rFonts w:ascii="Times New Roman" w:hAnsi="Times New Roman" w:cs="Times New Roman"/>
+          <w:sz w:val="24"/>
+          <w:szCs w:val="28"/>
+          <w:lang w:val="en-US"/>
+        </w:rPr>
+        <w:t>couldn’t</w:t>
+      </w:r>
+      <w:proofErr w:type="gramEnd"/>
+      <w:r>
+        <w:rPr>
+          <w:rFonts w:ascii="Times New Roman" w:hAnsi="Times New Roman" w:cs="Times New Roman"/>
+          <w:sz w:val="24"/>
+          <w:szCs w:val="28"/>
+          <w:lang w:val="en-US"/>
+        </w:rPr>
+        <w:t xml:space="preserve"> see his relatives and he couldn’t even go to the store without the risk of getting sick. He </w:t>
+      </w:r>
+      <w:proofErr w:type="gramStart"/>
+      <w:r>
+        <w:rPr>
+          <w:rFonts w:ascii="Times New Roman" w:hAnsi="Times New Roman" w:cs="Times New Roman"/>
+          <w:sz w:val="24"/>
+          <w:szCs w:val="28"/>
+          <w:lang w:val="en-US"/>
+        </w:rPr>
+        <w:t>doesn’t</w:t>
+      </w:r>
+      <w:proofErr w:type="gramEnd"/>
+      <w:r>
+        <w:rPr>
+          <w:rFonts w:ascii="Times New Roman" w:hAnsi="Times New Roman" w:cs="Times New Roman"/>
+          <w:sz w:val="24"/>
+          <w:szCs w:val="28"/>
+          <w:lang w:val="en-US"/>
+        </w:rPr>
+        <w:t xml:space="preserve"> have a smartphone, </w:t>
+      </w:r>
+      <w:r>
+        <w:rPr>
+          <w:rFonts w:ascii="Times New Roman" w:hAnsi="Times New Roman" w:cs="Times New Roman"/>
+          <w:sz w:val="24"/>
+          <w:szCs w:val="28"/>
+          <w:lang w:val="en-US"/>
+        </w:rPr>
+        <w:t xml:space="preserve">and new technologies seem too complicated </w:t>
+      </w:r>
+      <w:r>
+        <w:rPr>
+          <w:rFonts w:ascii="Times New Roman" w:hAnsi="Times New Roman" w:cs="Times New Roman"/>
+          <w:sz w:val="24"/>
+          <w:szCs w:val="28"/>
+          <w:lang w:val="en-US"/>
+        </w:rPr>
+        <w:lastRenderedPageBreak/>
+        <w:t>for him</w:t>
+      </w:r>
+      <w:r>
+        <w:rPr>
+          <w:rFonts w:ascii="Times New Roman" w:hAnsi="Times New Roman" w:cs="Times New Roman"/>
+          <w:sz w:val="24"/>
+          <w:szCs w:val="28"/>
+          <w:lang w:val="en-US"/>
+        </w:rPr>
+        <w:t>.</w:t>
+      </w:r>
+      <w:r>
+        <w:rPr>
+          <w:rFonts w:ascii="Times New Roman" w:hAnsi="Times New Roman" w:cs="Times New Roman"/>
+          <w:sz w:val="24"/>
+          <w:szCs w:val="28"/>
+          <w:lang w:val="en-US"/>
+        </w:rPr>
+        <w:t xml:space="preserve"> </w:t>
+      </w:r>
+      <w:bookmarkStart w:id="0" w:name="OLE_LINK1"/>
+      <w:bookmarkStart w:id="1" w:name="OLE_LINK2"/>
+      <w:proofErr w:type="gramStart"/>
+      <w:r>
+        <w:rPr>
+          <w:rFonts w:ascii="Times New Roman" w:hAnsi="Times New Roman" w:cs="Times New Roman"/>
+          <w:sz w:val="24"/>
+          <w:szCs w:val="28"/>
+          <w:lang w:val="en-US"/>
+        </w:rPr>
+        <w:t>So</w:t>
+      </w:r>
+      <w:proofErr w:type="gramEnd"/>
+      <w:r>
+        <w:rPr>
+          <w:rFonts w:ascii="Times New Roman" w:hAnsi="Times New Roman" w:cs="Times New Roman"/>
+          <w:sz w:val="24"/>
+          <w:szCs w:val="28"/>
+          <w:lang w:val="en-US"/>
+        </w:rPr>
+        <w:t xml:space="preserve"> Alexander goes to the store and he sees some machine giving tickets</w:t>
+      </w:r>
+      <w:bookmarkEnd w:id="0"/>
+      <w:bookmarkEnd w:id="1"/>
+      <w:r>
+        <w:rPr>
+          <w:rFonts w:ascii="Times New Roman" w:hAnsi="Times New Roman" w:cs="Times New Roman"/>
+          <w:sz w:val="24"/>
+          <w:szCs w:val="28"/>
+          <w:lang w:val="en-US"/>
+        </w:rPr>
+        <w:t xml:space="preserve">. Thanks to the presence of this machine the risks of getting sick for him have decreased. </w:t>
+      </w:r>
+      <w:r>
+        <w:rPr>
+          <w:rFonts w:ascii="Times New Roman" w:hAnsi="Times New Roman" w:cs="Times New Roman"/>
+          <w:sz w:val="24"/>
+          <w:szCs w:val="28"/>
+          <w:lang w:val="en-US"/>
+        </w:rPr>
+        <w:tab/>
       </w:r>
     </w:p>
     <w:p>
@@ -4926,11 +5428,7 @@
           <w:lang w:val="en-US"/>
         </w:rPr>
       </w:pPr>
-    </w:p>
-    <w:p>
-      <w:pPr>
-        <w:spacing w:after="0" w:line="360" w:lineRule="auto"/>
-        <w:jc w:val="both"/>
+      <w:r>
         <w:rPr>
           <w:rFonts w:ascii="Times New Roman" w:hAnsi="Times New Roman" w:cs="Times New Roman"/>
           <w:b/>
@@ -4938,29 +5436,6 @@
           <w:szCs w:val="28"/>
           <w:lang w:val="en-US"/>
         </w:rPr>
-      </w:pPr>
-    </w:p>
-    <w:p>
-      <w:pPr>
-        <w:spacing w:after="0" w:line="360" w:lineRule="auto"/>
-        <w:jc w:val="both"/>
-        <w:rPr>
-          <w:rFonts w:ascii="Times New Roman" w:hAnsi="Times New Roman" w:cs="Times New Roman"/>
-          <w:b/>
-          <w:sz w:val="24"/>
-          <w:szCs w:val="28"/>
-          <w:lang w:val="en-US"/>
-        </w:rPr>
-      </w:pPr>
-      <w:r>
-        <w:rPr>
-          <w:rFonts w:ascii="Times New Roman" w:hAnsi="Times New Roman" w:cs="Times New Roman"/>
-          <w:b/>
-          <w:sz w:val="24"/>
-          <w:szCs w:val="28"/>
-          <w:lang w:val="en-US"/>
-        </w:rPr>
-        <w:lastRenderedPageBreak/>
         <w:t>Scenario 3</w:t>
       </w:r>
     </w:p>
@@ -4980,7 +5455,67 @@
           <w:szCs w:val="28"/>
           <w:lang w:val="en-US"/>
         </w:rPr>
-        <w:t>Julie is a student and as every young person, she doesn’t like planning. Walking along the embankment (yes, she doesn’t want to observe self-isolation) she realized that she would like to have a snack. So she goes to the nearest store and books a visit via the machine using the "CLup" service. This service will help the people concerning their health to minimize the risk of illness.</w:t>
+        <w:t xml:space="preserve">Julie is a student and as every young person, she </w:t>
+      </w:r>
+      <w:proofErr w:type="gramStart"/>
+      <w:r>
+        <w:rPr>
+          <w:rFonts w:ascii="Times New Roman" w:hAnsi="Times New Roman" w:cs="Times New Roman"/>
+          <w:sz w:val="24"/>
+          <w:szCs w:val="28"/>
+          <w:lang w:val="en-US"/>
+        </w:rPr>
+        <w:t>doesn’t</w:t>
+      </w:r>
+      <w:proofErr w:type="gramEnd"/>
+      <w:r>
+        <w:rPr>
+          <w:rFonts w:ascii="Times New Roman" w:hAnsi="Times New Roman" w:cs="Times New Roman"/>
+          <w:sz w:val="24"/>
+          <w:szCs w:val="28"/>
+          <w:lang w:val="en-US"/>
+        </w:rPr>
+        <w:t xml:space="preserve"> like planning. Walking along the embankment (yes, she </w:t>
+      </w:r>
+      <w:proofErr w:type="gramStart"/>
+      <w:r>
+        <w:rPr>
+          <w:rFonts w:ascii="Times New Roman" w:hAnsi="Times New Roman" w:cs="Times New Roman"/>
+          <w:sz w:val="24"/>
+          <w:szCs w:val="28"/>
+          <w:lang w:val="en-US"/>
+        </w:rPr>
+        <w:t>doesn’t</w:t>
+      </w:r>
+      <w:proofErr w:type="gramEnd"/>
+      <w:r>
+        <w:rPr>
+          <w:rFonts w:ascii="Times New Roman" w:hAnsi="Times New Roman" w:cs="Times New Roman"/>
+          <w:sz w:val="24"/>
+          <w:szCs w:val="28"/>
+          <w:lang w:val="en-US"/>
+        </w:rPr>
+        <w:t xml:space="preserve"> want to observe self-isolation) she realized that she would like to have a snack. </w:t>
+      </w:r>
+      <w:proofErr w:type="gramStart"/>
+      <w:r>
+        <w:rPr>
+          <w:rFonts w:ascii="Times New Roman" w:hAnsi="Times New Roman" w:cs="Times New Roman"/>
+          <w:sz w:val="24"/>
+          <w:szCs w:val="28"/>
+          <w:lang w:val="en-US"/>
+        </w:rPr>
+        <w:t>So</w:t>
+      </w:r>
+      <w:proofErr w:type="gramEnd"/>
+      <w:r>
+        <w:rPr>
+          <w:rFonts w:ascii="Times New Roman" w:hAnsi="Times New Roman" w:cs="Times New Roman"/>
+          <w:sz w:val="24"/>
+          <w:szCs w:val="28"/>
+          <w:lang w:val="en-US"/>
+        </w:rPr>
+        <w:t xml:space="preserve"> she goes to the nearest store and books a visit via the machine using the "CLup" service. This service will help the people concerning their health to minimize the risk of illness.</w:t>
       </w:r>
     </w:p>
     <w:p>
@@ -5045,7 +5580,7 @@
           <w:lang w:eastAsia="ru-RU"/>
         </w:rPr>
         <w:drawing>
-          <wp:inline distT="0" distB="0" distL="0" distR="0">
+          <wp:inline distT="0" distB="0" distL="0" distR="0" wp14:anchorId="477D8AFF" wp14:editId="364A2A62">
             <wp:extent cx="4619625" cy="3648075"/>
             <wp:effectExtent l="0" t="0" r="9525" b="9525"/>
             <wp:docPr id="7" name="Рисунок 7" descr="C:\Users\Игорь\Downloads\Polimi\NabatovRozovShchukhlyi\NabatovRozovShchukhlyi\R&amp;DD\Use case 2.png"/>
@@ -5131,7 +5666,7 @@
     </w:p>
     <w:tbl>
       <w:tblPr>
-        <w:tblStyle w:val="a3"/>
+        <w:tblStyle w:val="TableGrid"/>
         <w:tblW w:w="0" w:type="auto"/>
         <w:tblLook w:val="04A0" w:firstRow="1" w:lastRow="0" w:firstColumn="1" w:lastColumn="0" w:noHBand="0" w:noVBand="1"/>
       </w:tblPr>
@@ -5290,7 +5825,16 @@
                 <w:szCs w:val="28"/>
                 <w:lang w:val="en-US"/>
               </w:rPr>
-              <w:t xml:space="preserve">1. </w:t>
+              <w:t>1.</w:t>
+            </w:r>
+            <w:r>
+              <w:rPr>
+                <w:rFonts w:ascii="Times New Roman" w:hAnsi="Times New Roman" w:cs="Times New Roman"/>
+                <w:sz w:val="24"/>
+                <w:szCs w:val="28"/>
+                <w:lang w:val="en-US"/>
+              </w:rPr>
+              <w:t xml:space="preserve"> </w:t>
             </w:r>
             <w:r>
               <w:rPr>
@@ -5319,7 +5863,25 @@
                 <w:szCs w:val="28"/>
                 <w:lang w:val="en-US"/>
               </w:rPr>
-              <w:t>2. Machine has been registered in the system</w:t>
+              <w:t>2.</w:t>
+            </w:r>
+            <w:r>
+              <w:rPr>
+                <w:rFonts w:ascii="Times New Roman" w:hAnsi="Times New Roman" w:cs="Times New Roman"/>
+                <w:sz w:val="24"/>
+                <w:szCs w:val="28"/>
+                <w:lang w:val="en-US"/>
+              </w:rPr>
+              <w:t xml:space="preserve"> </w:t>
+            </w:r>
+            <w:r>
+              <w:rPr>
+                <w:rFonts w:ascii="Times New Roman" w:hAnsi="Times New Roman" w:cs="Times New Roman"/>
+                <w:sz w:val="24"/>
+                <w:szCs w:val="28"/>
+                <w:lang w:val="en-US"/>
+              </w:rPr>
+              <w:t>Machine has been registered in the system</w:t>
             </w:r>
           </w:p>
         </w:tc>
@@ -5532,6 +6094,67 @@
                 <w:lang w:val="en-US"/>
               </w:rPr>
               <w:t>There is no available slots the next hour</w:t>
+            </w:r>
+          </w:p>
+        </w:tc>
+      </w:tr>
+      <w:tr>
+        <w:tc>
+          <w:tcPr>
+            <w:tcW w:w="4674" w:type="dxa"/>
+          </w:tcPr>
+          <w:p>
+            <w:pPr>
+              <w:jc w:val="both"/>
+              <w:rPr>
+                <w:rFonts w:ascii="Times New Roman" w:hAnsi="Times New Roman" w:cs="Times New Roman"/>
+                <w:sz w:val="24"/>
+                <w:szCs w:val="28"/>
+                <w:lang w:val="en-US"/>
+              </w:rPr>
+            </w:pPr>
+            <w:r>
+              <w:rPr>
+                <w:rFonts w:ascii="Times New Roman" w:hAnsi="Times New Roman" w:cs="Times New Roman"/>
+                <w:sz w:val="24"/>
+                <w:szCs w:val="28"/>
+                <w:lang w:val="en-US"/>
+              </w:rPr>
+              <w:t>Special Requirements</w:t>
+            </w:r>
+          </w:p>
+        </w:tc>
+        <w:tc>
+          <w:tcPr>
+            <w:tcW w:w="4675" w:type="dxa"/>
+          </w:tcPr>
+          <w:p>
+            <w:pPr>
+              <w:jc w:val="both"/>
+              <w:rPr>
+                <w:rFonts w:ascii="Times New Roman" w:hAnsi="Times New Roman" w:cs="Times New Roman"/>
+                <w:sz w:val="24"/>
+                <w:szCs w:val="28"/>
+                <w:lang w:val="en-US"/>
+              </w:rPr>
+            </w:pPr>
+            <w:r>
+              <w:rPr>
+                <w:rFonts w:ascii="Times New Roman" w:hAnsi="Times New Roman" w:cs="Times New Roman"/>
+                <w:sz w:val="24"/>
+                <w:szCs w:val="28"/>
+                <w:lang w:val="en-US"/>
+              </w:rPr>
+              <w:t xml:space="preserve">1. </w:t>
+            </w:r>
+            <w:r>
+              <w:rPr>
+                <w:rFonts w:ascii="Times New Roman" w:hAnsi="Times New Roman" w:cs="Times New Roman"/>
+                <w:sz w:val="24"/>
+                <w:szCs w:val="28"/>
+                <w:lang w:val="en-US"/>
+              </w:rPr>
+              <w:t>Availability of a consultant to help and control the flow of people</w:t>
             </w:r>
           </w:p>
         </w:tc>
@@ -5549,9 +6172,33 @@
         </w:rPr>
       </w:pPr>
     </w:p>
+    <w:p>
+      <w:pPr>
+        <w:spacing w:after="0" w:line="360" w:lineRule="auto"/>
+        <w:jc w:val="both"/>
+        <w:rPr>
+          <w:rFonts w:ascii="Times New Roman" w:hAnsi="Times New Roman" w:cs="Times New Roman"/>
+          <w:sz w:val="24"/>
+          <w:szCs w:val="28"/>
+          <w:lang w:val="en-US"/>
+        </w:rPr>
+      </w:pPr>
+    </w:p>
+    <w:p>
+      <w:pPr>
+        <w:spacing w:after="0" w:line="360" w:lineRule="auto"/>
+        <w:jc w:val="both"/>
+        <w:rPr>
+          <w:rFonts w:ascii="Times New Roman" w:hAnsi="Times New Roman" w:cs="Times New Roman"/>
+          <w:sz w:val="24"/>
+          <w:szCs w:val="28"/>
+          <w:lang w:val="en-US"/>
+        </w:rPr>
+      </w:pPr>
+    </w:p>
     <w:tbl>
       <w:tblPr>
-        <w:tblStyle w:val="a3"/>
+        <w:tblStyle w:val="TableGrid"/>
         <w:tblW w:w="0" w:type="auto"/>
         <w:tblLook w:val="04A0" w:firstRow="1" w:lastRow="0" w:firstColumn="1" w:lastColumn="0" w:noHBand="0" w:noVBand="1"/>
       </w:tblPr>
@@ -5599,25 +6246,14 @@
                 <w:lang w:val="en-US"/>
               </w:rPr>
             </w:pPr>
-            <w:proofErr w:type="spellStart"/>
-            <w:r>
-              <w:rPr>
-                <w:rFonts w:ascii="Times New Roman" w:hAnsi="Times New Roman" w:cs="Times New Roman"/>
-                <w:sz w:val="24"/>
-                <w:szCs w:val="28"/>
-                <w:lang w:val="en-US"/>
-              </w:rPr>
-              <w:t>Ack</w:t>
-            </w:r>
-            <w:proofErr w:type="spellEnd"/>
-            <w:r>
-              <w:rPr>
-                <w:rFonts w:ascii="Times New Roman" w:hAnsi="Times New Roman" w:cs="Times New Roman"/>
-                <w:sz w:val="24"/>
-                <w:szCs w:val="28"/>
-                <w:lang w:val="en-US"/>
-              </w:rPr>
-              <w:t xml:space="preserve"> booking</w:t>
+            <w:r>
+              <w:rPr>
+                <w:rFonts w:ascii="Times New Roman" w:hAnsi="Times New Roman" w:cs="Times New Roman"/>
+                <w:sz w:val="24"/>
+                <w:szCs w:val="28"/>
+                <w:lang w:val="en-US"/>
+              </w:rPr>
+              <w:t>Ack booking</w:t>
             </w:r>
           </w:p>
         </w:tc>
@@ -5741,7 +6377,25 @@
                 <w:szCs w:val="28"/>
                 <w:lang w:val="en-US"/>
               </w:rPr>
-              <w:t>2. Alexander has arrived to the store</w:t>
+              <w:t xml:space="preserve">2. Alexander has arrived </w:t>
+            </w:r>
+            <w:r>
+              <w:rPr>
+                <w:rFonts w:ascii="Times New Roman" w:hAnsi="Times New Roman" w:cs="Times New Roman"/>
+                <w:sz w:val="24"/>
+                <w:szCs w:val="28"/>
+                <w:lang w:val="en-US"/>
+              </w:rPr>
+              <w:t>at</w:t>
+            </w:r>
+            <w:r>
+              <w:rPr>
+                <w:rFonts w:ascii="Times New Roman" w:hAnsi="Times New Roman" w:cs="Times New Roman"/>
+                <w:sz w:val="24"/>
+                <w:szCs w:val="28"/>
+                <w:lang w:val="en-US"/>
+              </w:rPr>
+              <w:t xml:space="preserve"> the store</w:t>
             </w:r>
           </w:p>
         </w:tc>
@@ -5768,7 +6422,6 @@
                 <w:szCs w:val="28"/>
                 <w:lang w:val="en-US"/>
               </w:rPr>
-              <w:lastRenderedPageBreak/>
               <w:t>Events flow</w:t>
             </w:r>
           </w:p>
@@ -5794,27 +6447,63 @@
                 <w:szCs w:val="28"/>
                 <w:lang w:val="en-US"/>
               </w:rPr>
-              <w:t>1. Alexander scans the QR code when she arrives</w:t>
-            </w:r>
-          </w:p>
-          <w:p>
-            <w:pPr>
-              <w:jc w:val="both"/>
-              <w:rPr>
-                <w:rFonts w:ascii="Times New Roman" w:hAnsi="Times New Roman" w:cs="Times New Roman"/>
-                <w:sz w:val="24"/>
-                <w:szCs w:val="28"/>
-                <w:lang w:val="en-US"/>
-              </w:rPr>
-            </w:pPr>
-            <w:r>
-              <w:rPr>
-                <w:rFonts w:ascii="Times New Roman" w:hAnsi="Times New Roman" w:cs="Times New Roman"/>
-                <w:sz w:val="24"/>
-                <w:szCs w:val="28"/>
-                <w:lang w:val="en-US"/>
-              </w:rPr>
-              <w:t>2. Alexander scans the QR code when she leaves</w:t>
+              <w:t xml:space="preserve">1. Alexander scans the QR code when </w:t>
+            </w:r>
+            <w:r>
+              <w:rPr>
+                <w:rFonts w:ascii="Times New Roman" w:hAnsi="Times New Roman" w:cs="Times New Roman"/>
+                <w:sz w:val="24"/>
+                <w:szCs w:val="28"/>
+                <w:lang w:val="en-US"/>
+              </w:rPr>
+              <w:t>he</w:t>
+            </w:r>
+            <w:r>
+              <w:rPr>
+                <w:rFonts w:ascii="Times New Roman" w:hAnsi="Times New Roman" w:cs="Times New Roman"/>
+                <w:sz w:val="24"/>
+                <w:szCs w:val="28"/>
+                <w:lang w:val="en-US"/>
+              </w:rPr>
+              <w:t xml:space="preserve"> arrives</w:t>
+            </w:r>
+          </w:p>
+          <w:p>
+            <w:pPr>
+              <w:jc w:val="both"/>
+              <w:rPr>
+                <w:rFonts w:ascii="Times New Roman" w:hAnsi="Times New Roman" w:cs="Times New Roman"/>
+                <w:sz w:val="24"/>
+                <w:szCs w:val="28"/>
+                <w:lang w:val="en-US"/>
+              </w:rPr>
+            </w:pPr>
+            <w:r>
+              <w:rPr>
+                <w:rFonts w:ascii="Times New Roman" w:hAnsi="Times New Roman" w:cs="Times New Roman"/>
+                <w:sz w:val="24"/>
+                <w:szCs w:val="28"/>
+                <w:lang w:val="en-US"/>
+              </w:rPr>
+              <w:t xml:space="preserve">2. Alexander scans the QR code when </w:t>
+            </w:r>
+            <w:r>
+              <w:rPr>
+                <w:rFonts w:ascii="Times New Roman" w:hAnsi="Times New Roman" w:cs="Times New Roman"/>
+                <w:sz w:val="24"/>
+                <w:szCs w:val="28"/>
+                <w:lang w:val="en-US"/>
+              </w:rPr>
+              <w:t>he</w:t>
+            </w:r>
+            <w:r>
+              <w:rPr>
+                <w:rFonts w:ascii="Times New Roman" w:hAnsi="Times New Roman" w:cs="Times New Roman"/>
+                <w:sz w:val="24"/>
+                <w:szCs w:val="28"/>
+                <w:lang w:val="en-US"/>
+              </w:rPr>
+              <w:t xml:space="preserve"> leaves</w:t>
             </w:r>
           </w:p>
         </w:tc>
@@ -5918,7 +6607,27 @@
                 <w:szCs w:val="28"/>
                 <w:lang w:val="en-US"/>
               </w:rPr>
-              <w:t>1. Alexander didn’t arrive at the store</w:t>
+              <w:t xml:space="preserve">1. Alexander </w:t>
+            </w:r>
+            <w:proofErr w:type="gramStart"/>
+            <w:r>
+              <w:rPr>
+                <w:rFonts w:ascii="Times New Roman" w:hAnsi="Times New Roman" w:cs="Times New Roman"/>
+                <w:sz w:val="24"/>
+                <w:szCs w:val="28"/>
+                <w:lang w:val="en-US"/>
+              </w:rPr>
+              <w:t>didn’t</w:t>
+            </w:r>
+            <w:proofErr w:type="gramEnd"/>
+            <w:r>
+              <w:rPr>
+                <w:rFonts w:ascii="Times New Roman" w:hAnsi="Times New Roman" w:cs="Times New Roman"/>
+                <w:sz w:val="24"/>
+                <w:szCs w:val="28"/>
+                <w:lang w:val="en-US"/>
+              </w:rPr>
+              <w:t xml:space="preserve"> arrive at the store</w:t>
             </w:r>
           </w:p>
           <w:p>
@@ -5952,13 +6661,12 @@
           <w:rFonts w:ascii="Times New Roman" w:hAnsi="Times New Roman" w:cs="Times New Roman"/>
           <w:sz w:val="24"/>
           <w:szCs w:val="28"/>
-          <w:lang w:val="en-US"/>
         </w:rPr>
       </w:pPr>
     </w:p>
     <w:tbl>
       <w:tblPr>
-        <w:tblStyle w:val="a3"/>
+        <w:tblStyle w:val="TableGrid"/>
         <w:tblW w:w="0" w:type="auto"/>
         <w:tblLook w:val="04A0" w:firstRow="1" w:lastRow="0" w:firstColumn="1" w:lastColumn="0" w:noHBand="0" w:noVBand="1"/>
       </w:tblPr>
@@ -6329,7 +7037,27 @@
                 <w:szCs w:val="28"/>
                 <w:lang w:val="en-US"/>
               </w:rPr>
-              <w:t>2. The serial number doesn’t exist</w:t>
+              <w:t xml:space="preserve">2. The serial number </w:t>
+            </w:r>
+            <w:proofErr w:type="gramStart"/>
+            <w:r>
+              <w:rPr>
+                <w:rFonts w:ascii="Times New Roman" w:hAnsi="Times New Roman" w:cs="Times New Roman"/>
+                <w:sz w:val="24"/>
+                <w:szCs w:val="28"/>
+                <w:lang w:val="en-US"/>
+              </w:rPr>
+              <w:t>doesn’t</w:t>
+            </w:r>
+            <w:proofErr w:type="gramEnd"/>
+            <w:r>
+              <w:rPr>
+                <w:rFonts w:ascii="Times New Roman" w:hAnsi="Times New Roman" w:cs="Times New Roman"/>
+                <w:sz w:val="24"/>
+                <w:szCs w:val="28"/>
+                <w:lang w:val="en-US"/>
+              </w:rPr>
+              <w:t xml:space="preserve"> exist</w:t>
             </w:r>
           </w:p>
         </w:tc>
@@ -6349,7 +7077,7 @@
     </w:p>
     <w:tbl>
       <w:tblPr>
-        <w:tblStyle w:val="a3"/>
+        <w:tblStyle w:val="TableGrid"/>
         <w:tblW w:w="0" w:type="auto"/>
         <w:tblLook w:val="04A0" w:firstRow="1" w:lastRow="0" w:firstColumn="1" w:lastColumn="0" w:noHBand="0" w:noVBand="1"/>
       </w:tblPr>
@@ -6702,8 +7430,83 @@
                 <w:szCs w:val="28"/>
                 <w:lang w:val="en-US"/>
               </w:rPr>
-              <w:t>2. The serial number doesn’t exist</w:t>
-            </w:r>
+              <w:t xml:space="preserve">2. The serial number </w:t>
+            </w:r>
+            <w:proofErr w:type="gramStart"/>
+            <w:r>
+              <w:rPr>
+                <w:rFonts w:ascii="Times New Roman" w:hAnsi="Times New Roman" w:cs="Times New Roman"/>
+                <w:sz w:val="24"/>
+                <w:szCs w:val="28"/>
+                <w:lang w:val="en-US"/>
+              </w:rPr>
+              <w:t>doesn’t</w:t>
+            </w:r>
+            <w:proofErr w:type="gramEnd"/>
+            <w:r>
+              <w:rPr>
+                <w:rFonts w:ascii="Times New Roman" w:hAnsi="Times New Roman" w:cs="Times New Roman"/>
+                <w:sz w:val="24"/>
+                <w:szCs w:val="28"/>
+                <w:lang w:val="en-US"/>
+              </w:rPr>
+              <w:t xml:space="preserve"> exist</w:t>
+            </w:r>
+          </w:p>
+          <w:p>
+            <w:pPr>
+              <w:jc w:val="both"/>
+              <w:rPr>
+                <w:rFonts w:ascii="Times New Roman" w:hAnsi="Times New Roman" w:cs="Times New Roman"/>
+                <w:sz w:val="24"/>
+                <w:szCs w:val="28"/>
+              </w:rPr>
+            </w:pPr>
+            <w:r>
+              <w:rPr>
+                <w:rFonts w:ascii="Times New Roman" w:hAnsi="Times New Roman" w:cs="Times New Roman"/>
+                <w:sz w:val="24"/>
+                <w:szCs w:val="28"/>
+              </w:rPr>
+              <w:t xml:space="preserve">3. </w:t>
+            </w:r>
+            <w:r>
+              <w:rPr>
+                <w:rFonts w:ascii="Times New Roman" w:hAnsi="Times New Roman" w:cs="Times New Roman"/>
+                <w:sz w:val="24"/>
+                <w:szCs w:val="28"/>
+                <w:lang w:val="en-US"/>
+              </w:rPr>
+              <w:t>P</w:t>
+            </w:r>
+            <w:proofErr w:type="spellStart"/>
+            <w:r>
+              <w:rPr>
+                <w:rFonts w:ascii="Times New Roman" w:hAnsi="Times New Roman" w:cs="Times New Roman"/>
+                <w:sz w:val="24"/>
+                <w:szCs w:val="28"/>
+              </w:rPr>
+              <w:t>ower</w:t>
+            </w:r>
+            <w:proofErr w:type="spellEnd"/>
+            <w:r>
+              <w:rPr>
+                <w:rFonts w:ascii="Times New Roman" w:hAnsi="Times New Roman" w:cs="Times New Roman"/>
+                <w:sz w:val="24"/>
+                <w:szCs w:val="28"/>
+              </w:rPr>
+              <w:t xml:space="preserve"> </w:t>
+            </w:r>
+            <w:proofErr w:type="spellStart"/>
+            <w:r>
+              <w:rPr>
+                <w:rFonts w:ascii="Times New Roman" w:hAnsi="Times New Roman" w:cs="Times New Roman"/>
+                <w:sz w:val="24"/>
+                <w:szCs w:val="28"/>
+              </w:rPr>
+              <w:t>failure</w:t>
+            </w:r>
+            <w:proofErr w:type="spellEnd"/>
           </w:p>
         </w:tc>
       </w:tr>
@@ -6722,7 +7525,7 @@
     </w:p>
     <w:tbl>
       <w:tblPr>
-        <w:tblStyle w:val="a3"/>
+        <w:tblStyle w:val="TableGrid"/>
         <w:tblW w:w="0" w:type="auto"/>
         <w:tblLook w:val="04A0" w:firstRow="1" w:lastRow="0" w:firstColumn="1" w:lastColumn="0" w:noHBand="0" w:noVBand="1"/>
       </w:tblPr>
@@ -7060,6 +7863,95 @@
               <w:t>2. The Internet connection is lost</w:t>
             </w:r>
           </w:p>
+          <w:p>
+            <w:pPr>
+              <w:jc w:val="both"/>
+              <w:rPr>
+                <w:rFonts w:ascii="Times New Roman" w:hAnsi="Times New Roman" w:cs="Times New Roman"/>
+                <w:sz w:val="24"/>
+                <w:szCs w:val="28"/>
+              </w:rPr>
+            </w:pPr>
+            <w:r>
+              <w:rPr>
+                <w:rFonts w:ascii="Times New Roman" w:hAnsi="Times New Roman" w:cs="Times New Roman"/>
+                <w:sz w:val="24"/>
+                <w:szCs w:val="28"/>
+              </w:rPr>
+              <w:t>3</w:t>
+            </w:r>
+            <w:r>
+              <w:rPr>
+                <w:rFonts w:ascii="Times New Roman" w:hAnsi="Times New Roman" w:cs="Times New Roman"/>
+                <w:sz w:val="24"/>
+                <w:szCs w:val="28"/>
+              </w:rPr>
+              <w:t xml:space="preserve">. </w:t>
+            </w:r>
+            <w:r>
+              <w:rPr>
+                <w:rFonts w:ascii="Times New Roman" w:hAnsi="Times New Roman" w:cs="Times New Roman"/>
+                <w:sz w:val="24"/>
+                <w:szCs w:val="28"/>
+                <w:lang w:val="en-US"/>
+              </w:rPr>
+              <w:t>O</w:t>
+            </w:r>
+            <w:r>
+              <w:rPr>
+                <w:rFonts w:ascii="Times New Roman" w:hAnsi="Times New Roman" w:cs="Times New Roman"/>
+                <w:sz w:val="24"/>
+                <w:szCs w:val="28"/>
+              </w:rPr>
+              <w:t xml:space="preserve">ut of print </w:t>
+            </w:r>
+            <w:r>
+              <w:rPr>
+                <w:rFonts w:ascii="Times New Roman" w:hAnsi="Times New Roman" w:cs="Times New Roman"/>
+                <w:sz w:val="24"/>
+                <w:szCs w:val="28"/>
+                <w:lang w:val="en-US"/>
+              </w:rPr>
+              <w:t>p</w:t>
+            </w:r>
+            <w:r>
+              <w:rPr>
+                <w:rFonts w:ascii="Times New Roman" w:hAnsi="Times New Roman" w:cs="Times New Roman"/>
+                <w:sz w:val="24"/>
+                <w:szCs w:val="28"/>
+              </w:rPr>
+              <w:t>aper</w:t>
+            </w:r>
+          </w:p>
+          <w:p>
+            <w:pPr>
+              <w:jc w:val="both"/>
+              <w:rPr>
+                <w:rFonts w:ascii="Times New Roman" w:hAnsi="Times New Roman" w:cs="Times New Roman"/>
+                <w:sz w:val="24"/>
+                <w:szCs w:val="28"/>
+                <w:lang w:val="en-US"/>
+              </w:rPr>
+            </w:pPr>
+            <w:r>
+              <w:rPr>
+                <w:rFonts w:ascii="Times New Roman" w:hAnsi="Times New Roman" w:cs="Times New Roman"/>
+                <w:sz w:val="24"/>
+                <w:szCs w:val="28"/>
+                <w:lang w:val="en-US"/>
+              </w:rPr>
+              <w:t xml:space="preserve">4. </w:t>
+            </w:r>
+            <w:r>
+              <w:rPr>
+                <w:rFonts w:ascii="Times New Roman" w:hAnsi="Times New Roman" w:cs="Times New Roman"/>
+                <w:sz w:val="24"/>
+                <w:szCs w:val="28"/>
+                <w:lang w:val="en-US"/>
+              </w:rPr>
+              <w:t>The user loses the received ticket</w:t>
+            </w:r>
+          </w:p>
         </w:tc>
       </w:tr>
     </w:tbl>
@@ -7139,7 +8031,27 @@
           <w:szCs w:val="28"/>
           <w:lang w:val="en-US"/>
         </w:rPr>
-        <w:t xml:space="preserve">Working in a store during the pandemic is a big risk, Dave figured it out the hard way. He had COVID-19, and when he getting on his feet, he </w:t>
+        <w:t xml:space="preserve">Working in a store during the pandemic is a big risk, Dave figured it out the hard way. He had COVID-19, and when he </w:t>
+      </w:r>
+      <w:proofErr w:type="gramStart"/>
+      <w:r>
+        <w:rPr>
+          <w:rFonts w:ascii="Times New Roman" w:hAnsi="Times New Roman" w:cs="Times New Roman"/>
+          <w:sz w:val="24"/>
+          <w:szCs w:val="28"/>
+          <w:lang w:val="en-US"/>
+        </w:rPr>
+        <w:t>getting</w:t>
+      </w:r>
+      <w:proofErr w:type="gramEnd"/>
+      <w:r>
+        <w:rPr>
+          <w:rFonts w:ascii="Times New Roman" w:hAnsi="Times New Roman" w:cs="Times New Roman"/>
+          <w:sz w:val="24"/>
+          <w:szCs w:val="28"/>
+          <w:lang w:val="en-US"/>
+        </w:rPr>
+        <w:t xml:space="preserve"> on his feet, he </w:t>
       </w:r>
       <w:r>
         <w:rPr>
@@ -7148,7 +8060,37 @@
           <w:szCs w:val="28"/>
           <w:lang w:val="en-US"/>
         </w:rPr>
-        <w:t>decided to secure the store in which he works as a manager. So his choice fell on the CLup because he do</w:t>
+        <w:t xml:space="preserve">decided to secure the store in which he works as a </w:t>
+      </w:r>
+      <w:r>
+        <w:rPr>
+          <w:rFonts w:ascii="Times New Roman" w:hAnsi="Times New Roman" w:cs="Times New Roman"/>
+          <w:sz w:val="24"/>
+          <w:szCs w:val="28"/>
+          <w:lang w:val="en-US"/>
+        </w:rPr>
+        <w:lastRenderedPageBreak/>
+        <w:t xml:space="preserve">manager. </w:t>
+      </w:r>
+      <w:proofErr w:type="gramStart"/>
+      <w:r>
+        <w:rPr>
+          <w:rFonts w:ascii="Times New Roman" w:hAnsi="Times New Roman" w:cs="Times New Roman"/>
+          <w:sz w:val="24"/>
+          <w:szCs w:val="28"/>
+          <w:lang w:val="en-US"/>
+        </w:rPr>
+        <w:t>So</w:t>
+      </w:r>
+      <w:proofErr w:type="gramEnd"/>
+      <w:r>
+        <w:rPr>
+          <w:rFonts w:ascii="Times New Roman" w:hAnsi="Times New Roman" w:cs="Times New Roman"/>
+          <w:sz w:val="24"/>
+          <w:szCs w:val="28"/>
+          <w:lang w:val="en-US"/>
+        </w:rPr>
+        <w:t xml:space="preserve"> his choice fell on the CLup because he do</w:t>
       </w:r>
       <w:r>
         <w:rPr>
@@ -7252,7 +8194,7 @@
           <w:lang w:eastAsia="ru-RU"/>
         </w:rPr>
         <w:drawing>
-          <wp:inline distT="0" distB="0" distL="0" distR="0">
+          <wp:inline distT="0" distB="0" distL="0" distR="0" wp14:anchorId="5648D1F5" wp14:editId="42AB9479">
             <wp:extent cx="5067300" cy="2590800"/>
             <wp:effectExtent l="0" t="0" r="0" b="0"/>
             <wp:docPr id="10" name="Рисунок 10" descr="C:\Users\Игорь\Downloads\Polimi\NabatovRozovShchukhlyi\NabatovRozovShchukhlyi\R&amp;DD\Use case 3.png"/>
@@ -7338,7 +8280,7 @@
     </w:p>
     <w:tbl>
       <w:tblPr>
-        <w:tblStyle w:val="a3"/>
+        <w:tblStyle w:val="TableGrid"/>
         <w:tblW w:w="0" w:type="auto"/>
         <w:tblLook w:val="04A0" w:firstRow="1" w:lastRow="0" w:firstColumn="1" w:lastColumn="0" w:noHBand="0" w:noVBand="1"/>
       </w:tblPr>
@@ -7549,7 +8491,25 @@
                 <w:szCs w:val="28"/>
                 <w:lang w:val="en-US"/>
               </w:rPr>
-              <w:t>1. Dave chooses the “</w:t>
+              <w:t>1.</w:t>
+            </w:r>
+            <w:r>
+              <w:rPr>
+                <w:rFonts w:ascii="Times New Roman" w:hAnsi="Times New Roman" w:cs="Times New Roman"/>
+                <w:sz w:val="24"/>
+                <w:szCs w:val="28"/>
+                <w:lang w:val="en-US"/>
+              </w:rPr>
+              <w:t xml:space="preserve"> </w:t>
+            </w:r>
+            <w:r>
+              <w:rPr>
+                <w:rFonts w:ascii="Times New Roman" w:hAnsi="Times New Roman" w:cs="Times New Roman"/>
+                <w:sz w:val="24"/>
+                <w:szCs w:val="28"/>
+                <w:lang w:val="en-US"/>
+              </w:rPr>
+              <w:t>Dave chooses the “</w:t>
             </w:r>
             <w:r>
               <w:rPr>
@@ -7587,7 +8547,16 @@
                 <w:szCs w:val="28"/>
                 <w:lang w:val="en-US"/>
               </w:rPr>
-              <w:t xml:space="preserve">2. </w:t>
+              <w:t>2.</w:t>
+            </w:r>
+            <w:r>
+              <w:rPr>
+                <w:rFonts w:ascii="Times New Roman" w:hAnsi="Times New Roman" w:cs="Times New Roman"/>
+                <w:sz w:val="24"/>
+                <w:szCs w:val="28"/>
+                <w:lang w:val="en-US"/>
+              </w:rPr>
+              <w:t xml:space="preserve"> </w:t>
             </w:r>
             <w:r>
               <w:rPr>
@@ -7605,7 +8574,27 @@
                 <w:szCs w:val="28"/>
                 <w:lang w:val="en-US"/>
               </w:rPr>
-              <w:t>enters login, password and phone number</w:t>
+              <w:t xml:space="preserve">enters login, </w:t>
+            </w:r>
+            <w:proofErr w:type="gramStart"/>
+            <w:r>
+              <w:rPr>
+                <w:rFonts w:ascii="Times New Roman" w:hAnsi="Times New Roman" w:cs="Times New Roman"/>
+                <w:sz w:val="24"/>
+                <w:szCs w:val="28"/>
+                <w:lang w:val="en-US"/>
+              </w:rPr>
+              <w:t>password</w:t>
+            </w:r>
+            <w:proofErr w:type="gramEnd"/>
+            <w:r>
+              <w:rPr>
+                <w:rFonts w:ascii="Times New Roman" w:hAnsi="Times New Roman" w:cs="Times New Roman"/>
+                <w:sz w:val="24"/>
+                <w:szCs w:val="28"/>
+                <w:lang w:val="en-US"/>
+              </w:rPr>
+              <w:t xml:space="preserve"> and phone number</w:t>
             </w:r>
           </w:p>
           <w:p>
@@ -7779,6 +8768,35 @@
                 <w:lang w:val="en-US"/>
               </w:rPr>
               <w:t>He inputs incorrect data (not correct phone number, long login, not strong password)</w:t>
+            </w:r>
+          </w:p>
+          <w:p>
+            <w:pPr>
+              <w:jc w:val="both"/>
+              <w:rPr>
+                <w:rFonts w:ascii="Times New Roman" w:hAnsi="Times New Roman" w:cs="Times New Roman"/>
+                <w:sz w:val="24"/>
+                <w:szCs w:val="28"/>
+                <w:lang w:val="en-US"/>
+              </w:rPr>
+            </w:pPr>
+            <w:r>
+              <w:rPr>
+                <w:rFonts w:ascii="Times New Roman" w:hAnsi="Times New Roman" w:cs="Times New Roman"/>
+                <w:sz w:val="24"/>
+                <w:szCs w:val="28"/>
+                <w:lang w:val="en-US"/>
+              </w:rPr>
+              <w:t>2</w:t>
+            </w:r>
+            <w:r>
+              <w:rPr>
+                <w:rFonts w:ascii="Times New Roman" w:hAnsi="Times New Roman" w:cs="Times New Roman"/>
+                <w:sz w:val="24"/>
+                <w:szCs w:val="28"/>
+                <w:lang w:val="en-US"/>
+              </w:rPr>
+              <w:t>. The session was interrupted for technical reasons</w:t>
             </w:r>
           </w:p>
         </w:tc>
@@ -7798,7 +8816,7 @@
     </w:p>
     <w:tbl>
       <w:tblPr>
-        <w:tblStyle w:val="a3"/>
+        <w:tblStyle w:val="TableGrid"/>
         <w:tblW w:w="0" w:type="auto"/>
         <w:tblLook w:val="04A0" w:firstRow="1" w:lastRow="0" w:firstColumn="1" w:lastColumn="0" w:noHBand="0" w:noVBand="1"/>
       </w:tblPr>
@@ -8192,6 +9210,35 @@
               <w:t>password)</w:t>
             </w:r>
           </w:p>
+          <w:p>
+            <w:pPr>
+              <w:jc w:val="both"/>
+              <w:rPr>
+                <w:rFonts w:ascii="Times New Roman" w:hAnsi="Times New Roman" w:cs="Times New Roman"/>
+                <w:sz w:val="24"/>
+                <w:szCs w:val="28"/>
+                <w:lang w:val="en-US"/>
+              </w:rPr>
+            </w:pPr>
+            <w:r>
+              <w:rPr>
+                <w:rFonts w:ascii="Times New Roman" w:hAnsi="Times New Roman" w:cs="Times New Roman"/>
+                <w:sz w:val="24"/>
+                <w:szCs w:val="28"/>
+                <w:lang w:val="en-US"/>
+              </w:rPr>
+              <w:t>2</w:t>
+            </w:r>
+            <w:r>
+              <w:rPr>
+                <w:rFonts w:ascii="Times New Roman" w:hAnsi="Times New Roman" w:cs="Times New Roman"/>
+                <w:sz w:val="24"/>
+                <w:szCs w:val="28"/>
+                <w:lang w:val="en-US"/>
+              </w:rPr>
+              <w:t>. The session was interrupted for technical reasons</w:t>
+            </w:r>
+          </w:p>
         </w:tc>
       </w:tr>
     </w:tbl>
@@ -8228,7 +9275,7 @@
     </w:p>
     <w:tbl>
       <w:tblPr>
-        <w:tblStyle w:val="a3"/>
+        <w:tblStyle w:val="TableGrid"/>
         <w:tblW w:w="0" w:type="auto"/>
         <w:tblLook w:val="04A0" w:firstRow="1" w:lastRow="0" w:firstColumn="1" w:lastColumn="0" w:noHBand="0" w:noVBand="1"/>
       </w:tblPr>
@@ -8779,6 +9826,53 @@
               <w:t>2. He misprints some data and wants to correct it</w:t>
             </w:r>
           </w:p>
+          <w:p>
+            <w:pPr>
+              <w:jc w:val="both"/>
+              <w:rPr>
+                <w:rFonts w:ascii="Times New Roman" w:hAnsi="Times New Roman" w:cs="Times New Roman"/>
+                <w:sz w:val="24"/>
+                <w:szCs w:val="28"/>
+                <w:lang w:val="en-US"/>
+              </w:rPr>
+            </w:pPr>
+            <w:r>
+              <w:rPr>
+                <w:rFonts w:ascii="Times New Roman" w:hAnsi="Times New Roman" w:cs="Times New Roman"/>
+                <w:sz w:val="24"/>
+                <w:szCs w:val="28"/>
+                <w:lang w:val="en-US"/>
+              </w:rPr>
+              <w:t>3</w:t>
+            </w:r>
+            <w:r>
+              <w:rPr>
+                <w:rFonts w:ascii="Times New Roman" w:hAnsi="Times New Roman" w:cs="Times New Roman"/>
+                <w:sz w:val="24"/>
+                <w:szCs w:val="28"/>
+                <w:lang w:val="en-US"/>
+              </w:rPr>
+              <w:t>.</w:t>
+            </w:r>
+            <w:r>
+              <w:rPr>
+                <w:rFonts w:ascii="Times New Roman" w:hAnsi="Times New Roman" w:cs="Times New Roman"/>
+                <w:sz w:val="24"/>
+                <w:szCs w:val="28"/>
+                <w:lang w:val="en-US"/>
+              </w:rPr>
+              <w:t xml:space="preserve"> </w:t>
+            </w:r>
+            <w:r>
+              <w:rPr>
+                <w:rFonts w:ascii="Times New Roman" w:hAnsi="Times New Roman" w:cs="Times New Roman"/>
+                <w:sz w:val="24"/>
+                <w:szCs w:val="28"/>
+                <w:lang w:val="en-US"/>
+              </w:rPr>
+              <w:t>The session was interrupted for technical reasons</w:t>
+            </w:r>
+          </w:p>
         </w:tc>
       </w:tr>
     </w:tbl>
@@ -8796,18 +9890,21 @@
     </w:p>
     <w:tbl>
       <w:tblPr>
-        <w:tblStyle w:val="a3"/>
-        <w:tblW w:w="0" w:type="auto"/>
+        <w:tblStyle w:val="TableGrid"/>
+        <w:tblW w:w="9535" w:type="dxa"/>
         <w:tblLook w:val="04A0" w:firstRow="1" w:lastRow="0" w:firstColumn="1" w:lastColumn="0" w:noHBand="0" w:noVBand="1"/>
       </w:tblPr>
       <w:tblGrid>
-        <w:gridCol w:w="4674"/>
-        <w:gridCol w:w="4675"/>
+        <w:gridCol w:w="4767"/>
+        <w:gridCol w:w="4768"/>
       </w:tblGrid>
       <w:tr>
-        <w:tc>
-          <w:tcPr>
-            <w:tcW w:w="4674" w:type="dxa"/>
+        <w:trPr>
+          <w:trHeight w:val="283"/>
+        </w:trPr>
+        <w:tc>
+          <w:tcPr>
+            <w:tcW w:w="4767" w:type="dxa"/>
           </w:tcPr>
           <w:p>
             <w:pPr>
@@ -8832,7 +9929,7 @@
         </w:tc>
         <w:tc>
           <w:tcPr>
-            <w:tcW w:w="4675" w:type="dxa"/>
+            <w:tcW w:w="4768" w:type="dxa"/>
           </w:tcPr>
           <w:p>
             <w:pPr>
@@ -8857,9 +9954,12 @@
         </w:tc>
       </w:tr>
       <w:tr>
-        <w:tc>
-          <w:tcPr>
-            <w:tcW w:w="4674" w:type="dxa"/>
+        <w:trPr>
+          <w:trHeight w:val="283"/>
+        </w:trPr>
+        <w:tc>
+          <w:tcPr>
+            <w:tcW w:w="4767" w:type="dxa"/>
           </w:tcPr>
           <w:p>
             <w:pPr>
@@ -8884,7 +9984,7 @@
         </w:tc>
         <w:tc>
           <w:tcPr>
-            <w:tcW w:w="4675" w:type="dxa"/>
+            <w:tcW w:w="4768" w:type="dxa"/>
           </w:tcPr>
           <w:p>
             <w:pPr>
@@ -8909,9 +10009,12 @@
         </w:tc>
       </w:tr>
       <w:tr>
-        <w:tc>
-          <w:tcPr>
-            <w:tcW w:w="4674" w:type="dxa"/>
+        <w:trPr>
+          <w:trHeight w:val="283"/>
+        </w:trPr>
+        <w:tc>
+          <w:tcPr>
+            <w:tcW w:w="4767" w:type="dxa"/>
           </w:tcPr>
           <w:p>
             <w:pPr>
@@ -8936,7 +10039,7 @@
         </w:tc>
         <w:tc>
           <w:tcPr>
-            <w:tcW w:w="4675" w:type="dxa"/>
+            <w:tcW w:w="4768" w:type="dxa"/>
           </w:tcPr>
           <w:p>
             <w:pPr>
@@ -8961,9 +10064,12 @@
         </w:tc>
       </w:tr>
       <w:tr>
-        <w:tc>
-          <w:tcPr>
-            <w:tcW w:w="4674" w:type="dxa"/>
+        <w:trPr>
+          <w:trHeight w:val="1421"/>
+        </w:trPr>
+        <w:tc>
+          <w:tcPr>
+            <w:tcW w:w="4767" w:type="dxa"/>
           </w:tcPr>
           <w:p>
             <w:pPr>
@@ -8988,7 +10094,7 @@
         </w:tc>
         <w:tc>
           <w:tcPr>
-            <w:tcW w:w="4675" w:type="dxa"/>
+            <w:tcW w:w="4768" w:type="dxa"/>
           </w:tcPr>
           <w:p>
             <w:pPr>
@@ -9027,7 +10133,27 @@
                 <w:szCs w:val="28"/>
                 <w:lang w:val="en-US"/>
               </w:rPr>
-              <w:t xml:space="preserve">2. Dave enters the name, address and the description of the store. </w:t>
+              <w:t xml:space="preserve">2. Dave enters the name, </w:t>
+            </w:r>
+            <w:proofErr w:type="gramStart"/>
+            <w:r>
+              <w:rPr>
+                <w:rFonts w:ascii="Times New Roman" w:hAnsi="Times New Roman" w:cs="Times New Roman"/>
+                <w:sz w:val="24"/>
+                <w:szCs w:val="28"/>
+                <w:lang w:val="en-US"/>
+              </w:rPr>
+              <w:t>address</w:t>
+            </w:r>
+            <w:proofErr w:type="gramEnd"/>
+            <w:r>
+              <w:rPr>
+                <w:rFonts w:ascii="Times New Roman" w:hAnsi="Times New Roman" w:cs="Times New Roman"/>
+                <w:sz w:val="24"/>
+                <w:szCs w:val="28"/>
+                <w:lang w:val="en-US"/>
+              </w:rPr>
+              <w:t xml:space="preserve"> and the description of the store </w:t>
             </w:r>
           </w:p>
           <w:p>
@@ -9073,9 +10199,12 @@
         </w:tc>
       </w:tr>
       <w:tr>
-        <w:tc>
-          <w:tcPr>
-            <w:tcW w:w="4674" w:type="dxa"/>
+        <w:trPr>
+          <w:trHeight w:val="602"/>
+        </w:trPr>
+        <w:tc>
+          <w:tcPr>
+            <w:tcW w:w="4767" w:type="dxa"/>
           </w:tcPr>
           <w:p>
             <w:pPr>
@@ -9100,34 +10229,37 @@
         </w:tc>
         <w:tc>
           <w:tcPr>
-            <w:tcW w:w="4675" w:type="dxa"/>
-          </w:tcPr>
-          <w:p>
-            <w:pPr>
-              <w:jc w:val="both"/>
-              <w:rPr>
-                <w:rFonts w:ascii="Times New Roman" w:hAnsi="Times New Roman" w:cs="Times New Roman"/>
-                <w:sz w:val="24"/>
-                <w:szCs w:val="28"/>
-                <w:lang w:val="en-US"/>
-              </w:rPr>
-            </w:pPr>
-            <w:r>
-              <w:rPr>
-                <w:rFonts w:ascii="Times New Roman" w:hAnsi="Times New Roman" w:cs="Times New Roman"/>
-                <w:sz w:val="24"/>
-                <w:szCs w:val="28"/>
-                <w:lang w:val="en-US"/>
-              </w:rPr>
-              <w:t>The store is able to receive the visitors</w:t>
+            <w:tcW w:w="4768" w:type="dxa"/>
+          </w:tcPr>
+          <w:p>
+            <w:pPr>
+              <w:jc w:val="both"/>
+              <w:rPr>
+                <w:rFonts w:ascii="Times New Roman" w:hAnsi="Times New Roman" w:cs="Times New Roman"/>
+                <w:sz w:val="24"/>
+                <w:szCs w:val="28"/>
+                <w:lang w:val="en-US"/>
+              </w:rPr>
+            </w:pPr>
+            <w:r>
+              <w:rPr>
+                <w:rFonts w:ascii="Times New Roman" w:hAnsi="Times New Roman" w:cs="Times New Roman"/>
+                <w:sz w:val="24"/>
+                <w:szCs w:val="28"/>
+                <w:lang w:val="en-US"/>
+              </w:rPr>
+              <w:t>The store and its description are displayed on Yandex maps</w:t>
             </w:r>
           </w:p>
         </w:tc>
       </w:tr>
       <w:tr>
-        <w:tc>
-          <w:tcPr>
-            <w:tcW w:w="4674" w:type="dxa"/>
+        <w:trPr>
+          <w:trHeight w:val="1990"/>
+        </w:trPr>
+        <w:tc>
+          <w:tcPr>
+            <w:tcW w:w="4767" w:type="dxa"/>
           </w:tcPr>
           <w:p>
             <w:pPr>
@@ -9152,7 +10284,7 @@
         </w:tc>
         <w:tc>
           <w:tcPr>
-            <w:tcW w:w="4675" w:type="dxa"/>
+            <w:tcW w:w="4768" w:type="dxa"/>
           </w:tcPr>
           <w:p>
             <w:pPr>
@@ -9233,6 +10365,48 @@
               </w:rPr>
               <w:t>4. He forgot to mark the store as active</w:t>
             </w:r>
+          </w:p>
+          <w:p>
+            <w:pPr>
+              <w:jc w:val="both"/>
+              <w:rPr>
+                <w:rFonts w:ascii="Times New Roman" w:hAnsi="Times New Roman" w:cs="Times New Roman"/>
+                <w:sz w:val="24"/>
+                <w:szCs w:val="28"/>
+                <w:lang w:val="en-US"/>
+              </w:rPr>
+            </w:pPr>
+            <w:r>
+              <w:rPr>
+                <w:rFonts w:ascii="Times New Roman" w:hAnsi="Times New Roman" w:cs="Times New Roman"/>
+                <w:sz w:val="24"/>
+                <w:szCs w:val="28"/>
+                <w:lang w:val="en-US"/>
+              </w:rPr>
+              <w:t>5</w:t>
+            </w:r>
+            <w:bookmarkStart w:id="2" w:name="OLE_LINK3"/>
+            <w:bookmarkStart w:id="3" w:name="OLE_LINK4"/>
+            <w:r>
+              <w:rPr>
+                <w:rFonts w:ascii="Times New Roman" w:hAnsi="Times New Roman" w:cs="Times New Roman"/>
+                <w:sz w:val="24"/>
+                <w:szCs w:val="28"/>
+                <w:lang w:val="en-US"/>
+              </w:rPr>
+              <w:t xml:space="preserve">. </w:t>
+            </w:r>
+            <w:r>
+              <w:rPr>
+                <w:rFonts w:ascii="Times New Roman" w:hAnsi="Times New Roman" w:cs="Times New Roman"/>
+                <w:sz w:val="24"/>
+                <w:szCs w:val="28"/>
+                <w:lang w:val="en-US"/>
+              </w:rPr>
+              <w:t>The session was interrupted for technical reasons</w:t>
+            </w:r>
+            <w:bookmarkEnd w:id="2"/>
+            <w:bookmarkEnd w:id="3"/>
           </w:p>
         </w:tc>
       </w:tr>
@@ -9261,7 +10435,7 @@
 </file>
 
 <file path=word/numbering.xml><?xml version="1.0" encoding="utf-8"?>
-<w:numbering xmlns:wpc="http://schemas.microsoft.com/office/word/2010/wordprocessingCanvas" xmlns:mc="http://schemas.openxmlformats.org/markup-compatibility/2006" xmlns:o="urn:schemas-microsoft-com:office:office" xmlns:r="http://schemas.openxmlformats.org/officeDocument/2006/relationships" xmlns:m="http://schemas.openxmlformats.org/officeDocument/2006/math" xmlns:v="urn:schemas-microsoft-com:vml" xmlns:wp14="http://schemas.microsoft.com/office/word/2010/wordprocessingDrawing" xmlns:wp="http://schemas.openxmlformats.org/drawingml/2006/wordprocessingDrawing" xmlns:w10="urn:schemas-microsoft-com:office:word" xmlns:w="http://schemas.openxmlformats.org/wordprocessingml/2006/main" xmlns:w14="http://schemas.microsoft.com/office/word/2010/wordml" xmlns:w15="http://schemas.microsoft.com/office/word/2012/wordml" xmlns:wpg="http://schemas.microsoft.com/office/word/2010/wordprocessingGroup" xmlns:wpi="http://schemas.microsoft.com/office/word/2010/wordprocessingInk" xmlns:wne="http://schemas.microsoft.com/office/word/2006/wordml" xmlns:wps="http://schemas.microsoft.com/office/word/2010/wordprocessingShape" mc:Ignorable="w14 w15 wp14">
+<w:numbering xmlns:wpc="http://schemas.microsoft.com/office/word/2010/wordprocessingCanvas" xmlns:cx="http://schemas.microsoft.com/office/drawing/2014/chartex" xmlns:cx1="http://schemas.microsoft.com/office/drawing/2015/9/8/chartex" xmlns:cx2="http://schemas.microsoft.com/office/drawing/2015/10/21/chartex" xmlns:cx3="http://schemas.microsoft.com/office/drawing/2016/5/9/chartex" xmlns:cx4="http://schemas.microsoft.com/office/drawing/2016/5/10/chartex" xmlns:cx5="http://schemas.microsoft.com/office/drawing/2016/5/11/chartex" xmlns:cx6="http://schemas.microsoft.com/office/drawing/2016/5/12/chartex" xmlns:cx7="http://schemas.microsoft.com/office/drawing/2016/5/13/chartex" xmlns:cx8="http://schemas.microsoft.com/office/drawing/2016/5/14/chartex" xmlns:mc="http://schemas.openxmlformats.org/markup-compatibility/2006" xmlns:aink="http://schemas.microsoft.com/office/drawing/2016/ink" xmlns:am3d="http://schemas.microsoft.com/office/drawing/2017/model3d" xmlns:o="urn:schemas-microsoft-com:office:office" xmlns:r="http://schemas.openxmlformats.org/officeDocument/2006/relationships" xmlns:m="http://schemas.openxmlformats.org/officeDocument/2006/math" xmlns:v="urn:schemas-microsoft-com:vml" xmlns:wp14="http://schemas.microsoft.com/office/word/2010/wordprocessingDrawing" xmlns:wp="http://schemas.openxmlformats.org/drawingml/2006/wordprocessingDrawing" xmlns:w10="urn:schemas-microsoft-com:office:word" xmlns:w="http://schemas.openxmlformats.org/wordprocessingml/2006/main" xmlns:w14="http://schemas.microsoft.com/office/word/2010/wordml" xmlns:w15="http://schemas.microsoft.com/office/word/2012/wordml" xmlns:w16cex="http://schemas.microsoft.com/office/word/2018/wordml/cex" xmlns:w16cid="http://schemas.microsoft.com/office/word/2016/wordml/cid" xmlns:w16="http://schemas.microsoft.com/office/word/2018/wordml" xmlns:w16se="http://schemas.microsoft.com/office/word/2015/wordml/symex" xmlns:wpg="http://schemas.microsoft.com/office/word/2010/wordprocessingGroup" xmlns:wpi="http://schemas.microsoft.com/office/word/2010/wordprocessingInk" xmlns:wne="http://schemas.microsoft.com/office/word/2006/wordml" xmlns:wps="http://schemas.microsoft.com/office/word/2010/wordprocessingShape" mc:Ignorable="w14 w15 w16se w16cid w16 w16cex wp14">
   <w:abstractNum w:abstractNumId="0" w15:restartNumberingAfterBreak="0">
     <w:nsid w:val="17EA17A1"/>
     <w:multiLevelType w:val="hybridMultilevel"/>
@@ -9375,14 +10549,106 @@
       </w:rPr>
     </w:lvl>
   </w:abstractNum>
+  <w:abstractNum w:abstractNumId="1" w15:restartNumberingAfterBreak="0">
+    <w:nsid w:val="41D704A1"/>
+    <w:multiLevelType w:val="hybridMultilevel"/>
+    <w:tmpl w:val="E59E5D9E"/>
+    <w:lvl w:ilvl="0" w:tplc="0409000F">
+      <w:start w:val="1"/>
+      <w:numFmt w:val="decimal"/>
+      <w:lvlText w:val="%1."/>
+      <w:lvlJc w:val="left"/>
+      <w:pPr>
+        <w:ind w:left="720" w:hanging="360"/>
+      </w:pPr>
+      <w:rPr>
+        <w:rFonts w:hint="default"/>
+      </w:rPr>
+    </w:lvl>
+    <w:lvl w:ilvl="1" w:tplc="04090019" w:tentative="1">
+      <w:start w:val="1"/>
+      <w:numFmt w:val="lowerLetter"/>
+      <w:lvlText w:val="%2."/>
+      <w:lvlJc w:val="left"/>
+      <w:pPr>
+        <w:ind w:left="1440" w:hanging="360"/>
+      </w:pPr>
+    </w:lvl>
+    <w:lvl w:ilvl="2" w:tplc="0409001B" w:tentative="1">
+      <w:start w:val="1"/>
+      <w:numFmt w:val="lowerRoman"/>
+      <w:lvlText w:val="%3."/>
+      <w:lvlJc w:val="right"/>
+      <w:pPr>
+        <w:ind w:left="2160" w:hanging="180"/>
+      </w:pPr>
+    </w:lvl>
+    <w:lvl w:ilvl="3" w:tplc="0409000F" w:tentative="1">
+      <w:start w:val="1"/>
+      <w:numFmt w:val="decimal"/>
+      <w:lvlText w:val="%4."/>
+      <w:lvlJc w:val="left"/>
+      <w:pPr>
+        <w:ind w:left="2880" w:hanging="360"/>
+      </w:pPr>
+    </w:lvl>
+    <w:lvl w:ilvl="4" w:tplc="04090019" w:tentative="1">
+      <w:start w:val="1"/>
+      <w:numFmt w:val="lowerLetter"/>
+      <w:lvlText w:val="%5."/>
+      <w:lvlJc w:val="left"/>
+      <w:pPr>
+        <w:ind w:left="3600" w:hanging="360"/>
+      </w:pPr>
+    </w:lvl>
+    <w:lvl w:ilvl="5" w:tplc="0409001B" w:tentative="1">
+      <w:start w:val="1"/>
+      <w:numFmt w:val="lowerRoman"/>
+      <w:lvlText w:val="%6."/>
+      <w:lvlJc w:val="right"/>
+      <w:pPr>
+        <w:ind w:left="4320" w:hanging="180"/>
+      </w:pPr>
+    </w:lvl>
+    <w:lvl w:ilvl="6" w:tplc="0409000F" w:tentative="1">
+      <w:start w:val="1"/>
+      <w:numFmt w:val="decimal"/>
+      <w:lvlText w:val="%7."/>
+      <w:lvlJc w:val="left"/>
+      <w:pPr>
+        <w:ind w:left="5040" w:hanging="360"/>
+      </w:pPr>
+    </w:lvl>
+    <w:lvl w:ilvl="7" w:tplc="04090019" w:tentative="1">
+      <w:start w:val="1"/>
+      <w:numFmt w:val="lowerLetter"/>
+      <w:lvlText w:val="%8."/>
+      <w:lvlJc w:val="left"/>
+      <w:pPr>
+        <w:ind w:left="5760" w:hanging="360"/>
+      </w:pPr>
+    </w:lvl>
+    <w:lvl w:ilvl="8" w:tplc="0409001B" w:tentative="1">
+      <w:start w:val="1"/>
+      <w:numFmt w:val="lowerRoman"/>
+      <w:lvlText w:val="%9."/>
+      <w:lvlJc w:val="right"/>
+      <w:pPr>
+        <w:ind w:left="6480" w:hanging="180"/>
+      </w:pPr>
+    </w:lvl>
+  </w:abstractNum>
   <w:num w:numId="1">
     <w:abstractNumId w:val="0"/>
+  </w:num>
+  <w:num w:numId="2">
+    <w:abstractNumId w:val="1"/>
   </w:num>
 </w:numbering>
 </file>
 
 <file path=word/styles.xml><?xml version="1.0" encoding="utf-8"?>
-<w:styles xmlns:mc="http://schemas.openxmlformats.org/markup-compatibility/2006" xmlns:r="http://schemas.openxmlformats.org/officeDocument/2006/relationships" xmlns:w="http://schemas.openxmlformats.org/wordprocessingml/2006/main" xmlns:w14="http://schemas.microsoft.com/office/word/2010/wordml" xmlns:w15="http://schemas.microsoft.com/office/word/2012/wordml" mc:Ignorable="w14 w15">
+<w:styles xmlns:mc="http://schemas.openxmlformats.org/markup-compatibility/2006" xmlns:r="http://schemas.openxmlformats.org/officeDocument/2006/relationships" xmlns:w="http://schemas.openxmlformats.org/wordprocessingml/2006/main" xmlns:w14="http://schemas.microsoft.com/office/word/2010/wordml" xmlns:w15="http://schemas.microsoft.com/office/word/2012/wordml" xmlns:w16cex="http://schemas.microsoft.com/office/word/2018/wordml/cex" xmlns:w16cid="http://schemas.microsoft.com/office/word/2016/wordml/cid" xmlns:w16="http://schemas.microsoft.com/office/word/2018/wordml" xmlns:w16se="http://schemas.microsoft.com/office/word/2015/wordml/symex" mc:Ignorable="w14 w15 w16se w16cid w16 w16cex">
   <w:docDefaults>
     <w:rPrDefault>
       <w:rPr>
@@ -9398,7 +10664,7 @@
       </w:pPr>
     </w:pPrDefault>
   </w:docDefaults>
-  <w:latentStyles w:defLockedState="0" w:defUIPriority="99" w:defSemiHidden="0" w:defUnhideWhenUsed="0" w:defQFormat="0" w:count="371">
+  <w:latentStyles w:defLockedState="0" w:defUIPriority="99" w:defSemiHidden="0" w:defUnhideWhenUsed="0" w:defQFormat="0" w:count="376">
     <w:lsdException w:name="Normal" w:uiPriority="0" w:qFormat="1"/>
     <w:lsdException w:name="heading 1" w:uiPriority="9" w:qFormat="1"/>
     <w:lsdException w:name="heading 2" w:semiHidden="1" w:uiPriority="9" w:unhideWhenUsed="1" w:qFormat="1"/>
@@ -9504,7 +10770,6 @@
     <w:lsdException w:name="HTML Sample" w:semiHidden="1" w:unhideWhenUsed="1"/>
     <w:lsdException w:name="HTML Typewriter" w:semiHidden="1" w:unhideWhenUsed="1"/>
     <w:lsdException w:name="HTML Variable" w:semiHidden="1" w:unhideWhenUsed="1"/>
-    <w:lsdException w:name="Normal Table" w:semiHidden="1" w:unhideWhenUsed="1"/>
     <w:lsdException w:name="annotation subject" w:semiHidden="1" w:unhideWhenUsed="1"/>
     <w:lsdException w:name="No List" w:semiHidden="1" w:unhideWhenUsed="1"/>
     <w:lsdException w:name="Outline List 1" w:semiHidden="1" w:unhideWhenUsed="1"/>
@@ -9547,11 +10812,8 @@
     <w:lsdException w:name="Table Contemporary" w:semiHidden="1" w:unhideWhenUsed="1"/>
     <w:lsdException w:name="Table Elegant" w:semiHidden="1" w:unhideWhenUsed="1"/>
     <w:lsdException w:name="Table Professional" w:semiHidden="1" w:unhideWhenUsed="1"/>
-    <w:lsdException w:name="Table Subtle 1" w:semiHidden="1" w:unhideWhenUsed="1"/>
     <w:lsdException w:name="Table Subtle 2" w:semiHidden="1" w:unhideWhenUsed="1"/>
     <w:lsdException w:name="Table Web 1" w:semiHidden="1" w:unhideWhenUsed="1"/>
-    <w:lsdException w:name="Table Web 2" w:semiHidden="1" w:unhideWhenUsed="1"/>
-    <w:lsdException w:name="Table Web 3" w:semiHidden="1" w:unhideWhenUsed="1"/>
     <w:lsdException w:name="Balloon Text" w:semiHidden="1" w:unhideWhenUsed="1"/>
     <w:lsdException w:name="Table Grid" w:uiPriority="39"/>
     <w:lsdException w:name="Table Theme" w:semiHidden="1" w:unhideWhenUsed="1"/>
@@ -9770,18 +11032,23 @@
     <w:lsdException w:name="List Table 5 Dark Accent 6" w:uiPriority="50"/>
     <w:lsdException w:name="List Table 6 Colorful Accent 6" w:uiPriority="51"/>
     <w:lsdException w:name="List Table 7 Colorful Accent 6" w:uiPriority="52"/>
+    <w:lsdException w:name="Mention" w:semiHidden="1" w:unhideWhenUsed="1"/>
+    <w:lsdException w:name="Smart Hyperlink" w:semiHidden="1" w:unhideWhenUsed="1"/>
+    <w:lsdException w:name="Hashtag" w:semiHidden="1" w:unhideWhenUsed="1"/>
+    <w:lsdException w:name="Unresolved Mention" w:semiHidden="1" w:unhideWhenUsed="1"/>
+    <w:lsdException w:name="Smart Link" w:semiHidden="1" w:unhideWhenUsed="1"/>
   </w:latentStyles>
-  <w:style w:type="paragraph" w:default="1" w:styleId="a">
+  <w:style w:type="paragraph" w:default="1" w:styleId="Normal">
     <w:name w:val="Normal"/>
     <w:qFormat/>
   </w:style>
-  <w:style w:type="character" w:default="1" w:styleId="a0">
+  <w:style w:type="character" w:default="1" w:styleId="DefaultParagraphFont">
     <w:name w:val="Default Paragraph Font"/>
     <w:uiPriority w:val="1"/>
     <w:semiHidden/>
     <w:unhideWhenUsed/>
   </w:style>
-  <w:style w:type="table" w:default="1" w:styleId="a1">
+  <w:style w:type="table" w:default="1" w:styleId="TableNormal">
     <w:name w:val="Normal Table"/>
     <w:uiPriority w:val="99"/>
     <w:semiHidden/>
@@ -9796,15 +11063,15 @@
       </w:tblCellMar>
     </w:tblPr>
   </w:style>
-  <w:style w:type="numbering" w:default="1" w:styleId="a2">
+  <w:style w:type="numbering" w:default="1" w:styleId="NoList">
     <w:name w:val="No List"/>
     <w:uiPriority w:val="99"/>
     <w:semiHidden/>
     <w:unhideWhenUsed/>
   </w:style>
-  <w:style w:type="table" w:styleId="a3">
+  <w:style w:type="table" w:styleId="TableGrid">
     <w:name w:val="Table Grid"/>
-    <w:basedOn w:val="a1"/>
+    <w:basedOn w:val="TableNormal"/>
     <w:uiPriority w:val="39"/>
     <w:rsid w:val="00147FD2"/>
     <w:pPr>
@@ -9821,9 +11088,9 @@
       </w:tblBorders>
     </w:tblPr>
   </w:style>
-  <w:style w:type="paragraph" w:styleId="a4">
+  <w:style w:type="paragraph" w:styleId="ListParagraph">
     <w:name w:val="List Paragraph"/>
-    <w:basedOn w:val="a"/>
+    <w:basedOn w:val="Normal"/>
     <w:uiPriority w:val="34"/>
     <w:qFormat/>
     <w:rsid w:val="006C70AE"/>

</xml_diff>